<commit_message>
Added player trail , follow player camera and explosion effect of player
</commit_message>
<xml_diff>
--- a/Developer Diary.docx
+++ b/Developer Diary.docx
@@ -48,7 +48,54 @@
         <w:t xml:space="preserve">Project setup and </w:t>
       </w:r>
       <w:r>
-        <w:t>Started the development of the game with the development of the ship with the help of cubes. Experimented with different player ship movements by adding the movement script to the ship and at this point there is a white ship made of cubes which can move left, right, down, and up with the delegated keys.</w:t>
+        <w:t>Started the development of the game with the development of the ship with the help of cubes. Experimented with different player ship movements by adding the movement script</w:t>
+      </w:r>
+      <w:r>
+        <w:t xml:space="preserve"> </w:t>
+      </w:r>
+      <w:r>
+        <w:t xml:space="preserve">to the ship </w:t>
+      </w:r>
+      <w:r>
+        <w:t xml:space="preserve">by doing </w:t>
+      </w:r>
+      <w:r>
+        <w:t>internet research</w:t>
+      </w:r>
+      <w:r>
+        <w:t xml:space="preserve"> </w:t>
+      </w:r>
+      <w:hyperlink w:anchor="_https://answers.unity.com/questions" w:history="1">
+        <w:r>
+          <w:rPr>
+            <w:rStyle w:val="Hyperlink"/>
+          </w:rPr>
+          <w:t>[</w:t>
+        </w:r>
+        <w:r>
+          <w:rPr>
+            <w:rStyle w:val="Hyperlink"/>
+          </w:rPr>
+          <w:t>1</w:t>
+        </w:r>
+        <w:r>
+          <w:rPr>
+            <w:rStyle w:val="Hyperlink"/>
+          </w:rPr>
+          <w:t>]</w:t>
+        </w:r>
+      </w:hyperlink>
+      <w:r>
+        <w:t xml:space="preserve"> </w:t>
+      </w:r>
+      <w:r>
+        <w:t>and at this point</w:t>
+      </w:r>
+      <w:r>
+        <w:t>,</w:t>
+      </w:r>
+      <w:r>
+        <w:t xml:space="preserve"> there is a white ship made of cubes which can move left, right, down, and up with the delegated keys.</w:t>
       </w:r>
     </w:p>
     <w:p>
@@ -61,11 +108,363 @@
     </w:p>
     <w:p>
       <w:r>
-        <w:t>Researched Creating Asteroids and Created basis asteroid models and applied script which creates hundreds of asteroids in a grid that are rotating randomly.</w:t>
-      </w:r>
+        <w:t>Researched</w:t>
+      </w:r>
+      <w:r>
+        <w:t xml:space="preserve"> </w:t>
+      </w:r>
+      <w:hyperlink w:anchor="_https://answers.unity.com/questions_1" w:history="1">
+        <w:r>
+          <w:rPr>
+            <w:rStyle w:val="Hyperlink"/>
+          </w:rPr>
+          <w:t>[2]</w:t>
+        </w:r>
+      </w:hyperlink>
+      <w:r>
+        <w:t xml:space="preserve"> Creating Asteroids and Created basis asteroid models and applied script which creates hundreds of asteroids in a grid that are rotating randomly.</w:t>
+      </w:r>
+    </w:p>
+    <w:p>
+      <w:pPr>
+        <w:pStyle w:val="Heading1"/>
+      </w:pPr>
+      <w:r>
+        <w:t>29/11/2020</w:t>
+      </w:r>
+    </w:p>
+    <w:p>
+      <w:r>
+        <w:t xml:space="preserve">Discussed with the Designer to add trail renderer and </w:t>
+      </w:r>
+      <w:r>
+        <w:t xml:space="preserve">Researched </w:t>
+      </w:r>
+      <w:hyperlink w:anchor="_https://www.youtube.com/watch?v=sRk" w:history="1">
+        <w:r>
+          <w:rPr>
+            <w:rStyle w:val="Hyperlink"/>
+          </w:rPr>
+          <w:t>[3]</w:t>
+        </w:r>
+      </w:hyperlink>
+      <w:r>
+        <w:t xml:space="preserve"> trail renderer </w:t>
+      </w:r>
+      <w:r>
+        <w:t>and created trail at the back of both wings and experimented with its different settings that leaves the trail of two colours yellow and red as the player ship moves</w:t>
+      </w:r>
+      <w:r>
+        <w:t xml:space="preserve"> and researched </w:t>
+      </w:r>
+      <w:hyperlink w:anchor="_https://answers.unity.com/questions_3" w:history="1">
+        <w:r>
+          <w:rPr>
+            <w:rStyle w:val="Hyperlink"/>
+          </w:rPr>
+          <w:t>[4]</w:t>
+        </w:r>
+      </w:hyperlink>
+      <w:r>
+        <w:t xml:space="preserve"> </w:t>
+      </w:r>
+      <w:r>
+        <w:t xml:space="preserve">how to make </w:t>
+      </w:r>
+      <w:r>
+        <w:t xml:space="preserve">the </w:t>
+      </w:r>
+      <w:r>
+        <w:t xml:space="preserve">camera follow the player could be done by making the camera a child object of the player but decided to have sway effect </w:t>
+      </w:r>
+      <w:hyperlink w:anchor="_https://answers.unity.com/questions_2" w:history="1">
+        <w:r>
+          <w:rPr>
+            <w:rStyle w:val="Hyperlink"/>
+          </w:rPr>
+          <w:t>[</w:t>
+        </w:r>
+        <w:r>
+          <w:rPr>
+            <w:rStyle w:val="Hyperlink"/>
+          </w:rPr>
+          <w:t>5</w:t>
+        </w:r>
+        <w:r>
+          <w:rPr>
+            <w:rStyle w:val="Hyperlink"/>
+          </w:rPr>
+          <w:t>]</w:t>
+        </w:r>
+      </w:hyperlink>
+      <w:hyperlink w:anchor="_https://stackoverflow.com/questions" w:history="1">
+        <w:r>
+          <w:rPr>
+            <w:rStyle w:val="Hyperlink"/>
+          </w:rPr>
+          <w:t>[</w:t>
+        </w:r>
+        <w:r>
+          <w:rPr>
+            <w:rStyle w:val="Hyperlink"/>
+          </w:rPr>
+          <w:t>6</w:t>
+        </w:r>
+        <w:r>
+          <w:rPr>
+            <w:rStyle w:val="Hyperlink"/>
+          </w:rPr>
+          <w:t>]</w:t>
+        </w:r>
+      </w:hyperlink>
+      <w:r>
+        <w:t xml:space="preserve"> </w:t>
+      </w:r>
+      <w:r>
+        <w:t>and did through the script.</w:t>
+      </w:r>
+      <w:r>
+        <w:t xml:space="preserve"> Searched the asset store for free particle system effects for player explosion and imported “particle dissolve shader by moonflower carnivore” </w:t>
+      </w:r>
+      <w:hyperlink w:anchor="_https://assetstore.unity.com/packag" w:history="1">
+        <w:r>
+          <w:rPr>
+            <w:rStyle w:val="Hyperlink"/>
+          </w:rPr>
+          <w:t>[7]</w:t>
+        </w:r>
+      </w:hyperlink>
+      <w:r>
+        <w:t xml:space="preserve"> as this pack contains some cool realistic explosion effects</w:t>
+      </w:r>
+      <w:r>
+        <w:t xml:space="preserve"> and then applied the explosion effect upon collision with </w:t>
+      </w:r>
+      <w:r>
+        <w:t>asteroids.</w:t>
+      </w:r>
+    </w:p>
+    <w:p>
       <w:bookmarkStart w:id="0" w:name="_GoBack"/>
       <w:bookmarkEnd w:id="0"/>
     </w:p>
+    <w:p>
+      <w:pPr>
+        <w:pStyle w:val="Heading1"/>
+      </w:pPr>
+      <w:bookmarkStart w:id="1" w:name="_References"/>
+      <w:bookmarkEnd w:id="1"/>
+      <w:r>
+        <w:lastRenderedPageBreak/>
+        <w:t>References</w:t>
+      </w:r>
+    </w:p>
+    <w:bookmarkStart w:id="2" w:name="_https://answers.unity.com/questions"/>
+    <w:bookmarkEnd w:id="2"/>
+    <w:p>
+      <w:pPr>
+        <w:pStyle w:val="Heading3"/>
+      </w:pPr>
+      <w:r>
+        <w:fldChar w:fldCharType="begin"/>
+      </w:r>
+      <w:r>
+        <w:instrText xml:space="preserve"> HYPERLINK "</w:instrText>
+      </w:r>
+      <w:r>
+        <w:instrText>https://answers.unity.com/questions/384329/pitch-yaw-roll-user-input-on-an-object.html</w:instrText>
+      </w:r>
+      <w:r>
+        <w:instrText xml:space="preserve">" </w:instrText>
+      </w:r>
+      <w:r>
+        <w:fldChar w:fldCharType="separate"/>
+      </w:r>
+      <w:r>
+        <w:rPr>
+          <w:rStyle w:val="Hyperlink"/>
+        </w:rPr>
+        <w:t>https://answers.unity.com/questions/384329/pitch-yaw-roll-user-input-on-an-object.html</w:t>
+      </w:r>
+      <w:r>
+        <w:fldChar w:fldCharType="end"/>
+      </w:r>
+      <w:bookmarkStart w:id="3" w:name="_https://answers.unity.com/questions_1"/>
+      <w:bookmarkEnd w:id="3"/>
+    </w:p>
+    <w:p>
+      <w:pPr>
+        <w:pStyle w:val="Heading3"/>
+      </w:pPr>
+      <w:hyperlink r:id="rId5" w:history="1">
+        <w:r>
+          <w:rPr>
+            <w:rStyle w:val="Hyperlink"/>
+          </w:rPr>
+          <w:t>https://answers.unity.com/questions/632931/random-generation-of-asteroids.html</w:t>
+        </w:r>
+      </w:hyperlink>
+    </w:p>
+    <w:bookmarkStart w:id="4" w:name="_https://www.youtube.com/watch?v=sRk"/>
+    <w:bookmarkEnd w:id="4"/>
+    <w:p>
+      <w:pPr>
+        <w:pStyle w:val="Heading3"/>
+      </w:pPr>
+      <w:r>
+        <w:fldChar w:fldCharType="begin"/>
+      </w:r>
+      <w:r>
+        <w:instrText xml:space="preserve"> HYPERLINK "</w:instrText>
+      </w:r>
+      <w:r>
+        <w:instrText>https://www.youtube.com/watch?v=sRkgvFe_vSI&amp;ab_channel=VeryHotShark</w:instrText>
+      </w:r>
+      <w:r>
+        <w:instrText xml:space="preserve">" </w:instrText>
+      </w:r>
+      <w:r>
+        <w:fldChar w:fldCharType="separate"/>
+      </w:r>
+      <w:r>
+        <w:rPr>
+          <w:rStyle w:val="Hyperlink"/>
+        </w:rPr>
+        <w:t>https://www.youtube.com/watch?v=sRkgvFe_vSI&amp;ab_channel=VeryHotShark</w:t>
+      </w:r>
+      <w:r>
+        <w:fldChar w:fldCharType="end"/>
+      </w:r>
+    </w:p>
+    <w:bookmarkStart w:id="5" w:name="_https://answers.unity.com/questions_3"/>
+    <w:bookmarkEnd w:id="5"/>
+    <w:p>
+      <w:pPr>
+        <w:pStyle w:val="Heading3"/>
+      </w:pPr>
+      <w:r>
+        <w:fldChar w:fldCharType="begin"/>
+      </w:r>
+      <w:r>
+        <w:instrText xml:space="preserve"> HYPERLINK "</w:instrText>
+      </w:r>
+      <w:r>
+        <w:instrText>https://answers.unity.com/questions/571702/main-camera-follows-player.html#:~:text=All%20you%20need%20to%20do,%2C%20modified%20by%20the%20%2D1.5</w:instrText>
+      </w:r>
+      <w:r>
+        <w:instrText xml:space="preserve">" </w:instrText>
+      </w:r>
+      <w:r>
+        <w:fldChar w:fldCharType="separate"/>
+      </w:r>
+      <w:r>
+        <w:rPr>
+          <w:rStyle w:val="Hyperlink"/>
+        </w:rPr>
+        <w:t>https://answers.unity.com/questions/571702/main-camera-follows-player.html#:~:text=All%20you%20need%20to%20do,%2C%20modified%20by%20the%20%2D1.5</w:t>
+      </w:r>
+      <w:r>
+        <w:fldChar w:fldCharType="end"/>
+      </w:r>
+      <w:r>
+        <w:t>.</w:t>
+      </w:r>
+    </w:p>
+    <w:bookmarkStart w:id="6" w:name="_https://answers.unity.com/questions_2"/>
+    <w:bookmarkEnd w:id="6"/>
+    <w:p>
+      <w:pPr>
+        <w:pStyle w:val="Heading3"/>
+      </w:pPr>
+      <w:r>
+        <w:fldChar w:fldCharType="begin"/>
+      </w:r>
+      <w:r>
+        <w:instrText xml:space="preserve"> HYPERLINK "</w:instrText>
+      </w:r>
+      <w:r>
+        <w:instrText>https://answers.unity.com/questions/976581/natural-camera-sway.html</w:instrText>
+      </w:r>
+      <w:r>
+        <w:instrText xml:space="preserve">" </w:instrText>
+      </w:r>
+      <w:r>
+        <w:fldChar w:fldCharType="separate"/>
+      </w:r>
+      <w:r>
+        <w:rPr>
+          <w:rStyle w:val="Hyperlink"/>
+        </w:rPr>
+        <w:t>https://answers.unity.com/questions/976581/natural-camera-sway.html</w:t>
+      </w:r>
+      <w:r>
+        <w:fldChar w:fldCharType="end"/>
+      </w:r>
+    </w:p>
+    <w:bookmarkStart w:id="7" w:name="_https://stackoverflow.com/questions"/>
+    <w:bookmarkEnd w:id="7"/>
+    <w:p>
+      <w:pPr>
+        <w:pStyle w:val="Heading3"/>
+      </w:pPr>
+      <w:r>
+        <w:fldChar w:fldCharType="begin"/>
+      </w:r>
+      <w:r>
+        <w:instrText xml:space="preserve"> HYPERLINK "</w:instrText>
+      </w:r>
+      <w:r>
+        <w:instrText>https://stackoverflow.com/questions/49617198/unity-c-sharp-make-camera-sway-back-and-forth-while-keeping-direction</w:instrText>
+      </w:r>
+      <w:r>
+        <w:instrText xml:space="preserve">" </w:instrText>
+      </w:r>
+      <w:r>
+        <w:fldChar w:fldCharType="separate"/>
+      </w:r>
+      <w:r>
+        <w:rPr>
+          <w:rStyle w:val="Hyperlink"/>
+        </w:rPr>
+        <w:t>https://stackoverflow.com/questions/49617198/unity-c-sharp-make-camera-sway-back-and-forth-while-keeping-direction</w:t>
+      </w:r>
+      <w:r>
+        <w:fldChar w:fldCharType="end"/>
+      </w:r>
+    </w:p>
+    <w:bookmarkStart w:id="8" w:name="_https://assetstore.unity.com/packag"/>
+    <w:bookmarkEnd w:id="8"/>
+    <w:p>
+      <w:pPr>
+        <w:pStyle w:val="Heading3"/>
+      </w:pPr>
+      <w:r>
+        <w:fldChar w:fldCharType="begin"/>
+      </w:r>
+      <w:r>
+        <w:instrText xml:space="preserve"> HYPERLINK "</w:instrText>
+      </w:r>
+      <w:r>
+        <w:instrText>https://assetstore.unity.com/packages/vfx/particles/fire-explosions/particle-dissolve-shader-package-33631</w:instrText>
+      </w:r>
+      <w:r>
+        <w:instrText xml:space="preserve">" </w:instrText>
+      </w:r>
+      <w:r>
+        <w:fldChar w:fldCharType="separate"/>
+      </w:r>
+      <w:r>
+        <w:rPr>
+          <w:rStyle w:val="Hyperlink"/>
+        </w:rPr>
+        <w:t>https://assetstore.unity.com/packages/vfx/particles/fire-explosions/particle-dissolve-shader-package-33631</w:t>
+      </w:r>
+      <w:r>
+        <w:fldChar w:fldCharType="end"/>
+      </w:r>
+    </w:p>
+    <w:p/>
+    <w:p/>
     <w:sectPr>
       <w:pgSz w:w="11906" w:h="16838"/>
       <w:pgMar w:top="1440" w:right="1440" w:bottom="1440" w:left="1440" w:header="708" w:footer="708" w:gutter="0"/>
@@ -74,6 +473,322 @@
     </w:sectPr>
   </w:body>
 </w:document>
+</file>
+
+<file path=word/numbering.xml><?xml version="1.0" encoding="utf-8"?>
+<w:numbering xmlns:wpc="http://schemas.microsoft.com/office/word/2010/wordprocessingCanvas" xmlns:cx="http://schemas.microsoft.com/office/drawing/2014/chartex" xmlns:cx1="http://schemas.microsoft.com/office/drawing/2015/9/8/chartex" xmlns:cx2="http://schemas.microsoft.com/office/drawing/2015/10/21/chartex" xmlns:cx3="http://schemas.microsoft.com/office/drawing/2016/5/9/chartex" xmlns:cx4="http://schemas.microsoft.com/office/drawing/2016/5/10/chartex" xmlns:cx5="http://schemas.microsoft.com/office/drawing/2016/5/11/chartex" xmlns:cx6="http://schemas.microsoft.com/office/drawing/2016/5/12/chartex" xmlns:cx7="http://schemas.microsoft.com/office/drawing/2016/5/13/chartex" xmlns:cx8="http://schemas.microsoft.com/office/drawing/2016/5/14/chartex" xmlns:mc="http://schemas.openxmlformats.org/markup-compatibility/2006" xmlns:aink="http://schemas.microsoft.com/office/drawing/2016/ink" xmlns:am3d="http://schemas.microsoft.com/office/drawing/2017/model3d" xmlns:o="urn:schemas-microsoft-com:office:office" xmlns:r="http://schemas.openxmlformats.org/officeDocument/2006/relationships" xmlns:m="http://schemas.openxmlformats.org/officeDocument/2006/math" xmlns:v="urn:schemas-microsoft-com:vml" xmlns:wp14="http://schemas.microsoft.com/office/word/2010/wordprocessingDrawing" xmlns:wp="http://schemas.openxmlformats.org/drawingml/2006/wordprocessingDrawing" xmlns:w10="urn:schemas-microsoft-com:office:word" xmlns:w="http://schemas.openxmlformats.org/wordprocessingml/2006/main" xmlns:w14="http://schemas.microsoft.com/office/word/2010/wordml" xmlns:w15="http://schemas.microsoft.com/office/word/2012/wordml" xmlns:w16cid="http://schemas.microsoft.com/office/word/2016/wordml/cid" xmlns:w16se="http://schemas.microsoft.com/office/word/2015/wordml/symex" xmlns:wpg="http://schemas.microsoft.com/office/word/2010/wordprocessingGroup" xmlns:wpi="http://schemas.microsoft.com/office/word/2010/wordprocessingInk" xmlns:wne="http://schemas.microsoft.com/office/word/2006/wordml" xmlns:wps="http://schemas.microsoft.com/office/word/2010/wordprocessingShape" mc:Ignorable="w14 w15 w16se w16cid wp14">
+  <w:abstractNum w:abstractNumId="0" w15:restartNumberingAfterBreak="0">
+    <w:nsid w:val="FFFFFF88"/>
+    <w:multiLevelType w:val="singleLevel"/>
+    <w:tmpl w:val="1EE20806"/>
+    <w:lvl w:ilvl="0">
+      <w:start w:val="1"/>
+      <w:numFmt w:val="decimal"/>
+      <w:pStyle w:val="ListNumber"/>
+      <w:lvlText w:val="%1."/>
+      <w:lvlJc w:val="left"/>
+      <w:pPr>
+        <w:tabs>
+          <w:tab w:val="num" w:pos="360"/>
+        </w:tabs>
+        <w:ind w:left="360" w:hanging="360"/>
+      </w:pPr>
+    </w:lvl>
+  </w:abstractNum>
+  <w:abstractNum w:abstractNumId="1" w15:restartNumberingAfterBreak="0">
+    <w:nsid w:val="FFFFFF89"/>
+    <w:multiLevelType w:val="singleLevel"/>
+    <w:tmpl w:val="55D40DB4"/>
+    <w:lvl w:ilvl="0">
+      <w:start w:val="1"/>
+      <w:numFmt w:val="bullet"/>
+      <w:lvlText w:val=""/>
+      <w:lvlJc w:val="left"/>
+      <w:pPr>
+        <w:tabs>
+          <w:tab w:val="num" w:pos="360"/>
+        </w:tabs>
+        <w:ind w:left="360" w:hanging="360"/>
+      </w:pPr>
+      <w:rPr>
+        <w:rFonts w:ascii="Symbol" w:hAnsi="Symbol" w:hint="default"/>
+      </w:rPr>
+    </w:lvl>
+  </w:abstractNum>
+  <w:abstractNum w:abstractNumId="2" w15:restartNumberingAfterBreak="0">
+    <w:nsid w:val="144C644E"/>
+    <w:multiLevelType w:val="hybridMultilevel"/>
+    <w:tmpl w:val="9F481EDE"/>
+    <w:lvl w:ilvl="0" w:tplc="0809000F">
+      <w:start w:val="1"/>
+      <w:numFmt w:val="decimal"/>
+      <w:lvlText w:val="%1."/>
+      <w:lvlJc w:val="left"/>
+      <w:pPr>
+        <w:ind w:left="720" w:hanging="360"/>
+      </w:pPr>
+    </w:lvl>
+    <w:lvl w:ilvl="1" w:tplc="08090019" w:tentative="1">
+      <w:start w:val="1"/>
+      <w:numFmt w:val="lowerLetter"/>
+      <w:lvlText w:val="%2."/>
+      <w:lvlJc w:val="left"/>
+      <w:pPr>
+        <w:ind w:left="1440" w:hanging="360"/>
+      </w:pPr>
+    </w:lvl>
+    <w:lvl w:ilvl="2" w:tplc="0809001B" w:tentative="1">
+      <w:start w:val="1"/>
+      <w:numFmt w:val="lowerRoman"/>
+      <w:lvlText w:val="%3."/>
+      <w:lvlJc w:val="right"/>
+      <w:pPr>
+        <w:ind w:left="2160" w:hanging="180"/>
+      </w:pPr>
+    </w:lvl>
+    <w:lvl w:ilvl="3" w:tplc="0809000F" w:tentative="1">
+      <w:start w:val="1"/>
+      <w:numFmt w:val="decimal"/>
+      <w:lvlText w:val="%4."/>
+      <w:lvlJc w:val="left"/>
+      <w:pPr>
+        <w:ind w:left="2880" w:hanging="360"/>
+      </w:pPr>
+    </w:lvl>
+    <w:lvl w:ilvl="4" w:tplc="08090019" w:tentative="1">
+      <w:start w:val="1"/>
+      <w:numFmt w:val="lowerLetter"/>
+      <w:lvlText w:val="%5."/>
+      <w:lvlJc w:val="left"/>
+      <w:pPr>
+        <w:ind w:left="3600" w:hanging="360"/>
+      </w:pPr>
+    </w:lvl>
+    <w:lvl w:ilvl="5" w:tplc="0809001B" w:tentative="1">
+      <w:start w:val="1"/>
+      <w:numFmt w:val="lowerRoman"/>
+      <w:lvlText w:val="%6."/>
+      <w:lvlJc w:val="right"/>
+      <w:pPr>
+        <w:ind w:left="4320" w:hanging="180"/>
+      </w:pPr>
+    </w:lvl>
+    <w:lvl w:ilvl="6" w:tplc="0809000F" w:tentative="1">
+      <w:start w:val="1"/>
+      <w:numFmt w:val="decimal"/>
+      <w:lvlText w:val="%7."/>
+      <w:lvlJc w:val="left"/>
+      <w:pPr>
+        <w:ind w:left="5040" w:hanging="360"/>
+      </w:pPr>
+    </w:lvl>
+    <w:lvl w:ilvl="7" w:tplc="08090019" w:tentative="1">
+      <w:start w:val="1"/>
+      <w:numFmt w:val="lowerLetter"/>
+      <w:lvlText w:val="%8."/>
+      <w:lvlJc w:val="left"/>
+      <w:pPr>
+        <w:ind w:left="5760" w:hanging="360"/>
+      </w:pPr>
+    </w:lvl>
+    <w:lvl w:ilvl="8" w:tplc="0809001B" w:tentative="1">
+      <w:start w:val="1"/>
+      <w:numFmt w:val="lowerRoman"/>
+      <w:lvlText w:val="%9."/>
+      <w:lvlJc w:val="right"/>
+      <w:pPr>
+        <w:ind w:left="6480" w:hanging="180"/>
+      </w:pPr>
+    </w:lvl>
+  </w:abstractNum>
+  <w:abstractNum w:abstractNumId="3" w15:restartNumberingAfterBreak="0">
+    <w:nsid w:val="5E14726C"/>
+    <w:multiLevelType w:val="hybridMultilevel"/>
+    <w:tmpl w:val="E1504AAA"/>
+    <w:lvl w:ilvl="0" w:tplc="0809000F">
+      <w:start w:val="1"/>
+      <w:numFmt w:val="decimal"/>
+      <w:lvlText w:val="%1."/>
+      <w:lvlJc w:val="left"/>
+      <w:pPr>
+        <w:ind w:left="720" w:hanging="360"/>
+      </w:pPr>
+    </w:lvl>
+    <w:lvl w:ilvl="1" w:tplc="08090019" w:tentative="1">
+      <w:start w:val="1"/>
+      <w:numFmt w:val="lowerLetter"/>
+      <w:lvlText w:val="%2."/>
+      <w:lvlJc w:val="left"/>
+      <w:pPr>
+        <w:ind w:left="1440" w:hanging="360"/>
+      </w:pPr>
+    </w:lvl>
+    <w:lvl w:ilvl="2" w:tplc="0809001B" w:tentative="1">
+      <w:start w:val="1"/>
+      <w:numFmt w:val="lowerRoman"/>
+      <w:lvlText w:val="%3."/>
+      <w:lvlJc w:val="right"/>
+      <w:pPr>
+        <w:ind w:left="2160" w:hanging="180"/>
+      </w:pPr>
+    </w:lvl>
+    <w:lvl w:ilvl="3" w:tplc="0809000F" w:tentative="1">
+      <w:start w:val="1"/>
+      <w:numFmt w:val="decimal"/>
+      <w:lvlText w:val="%4."/>
+      <w:lvlJc w:val="left"/>
+      <w:pPr>
+        <w:ind w:left="2880" w:hanging="360"/>
+      </w:pPr>
+    </w:lvl>
+    <w:lvl w:ilvl="4" w:tplc="08090019" w:tentative="1">
+      <w:start w:val="1"/>
+      <w:numFmt w:val="lowerLetter"/>
+      <w:lvlText w:val="%5."/>
+      <w:lvlJc w:val="left"/>
+      <w:pPr>
+        <w:ind w:left="3600" w:hanging="360"/>
+      </w:pPr>
+    </w:lvl>
+    <w:lvl w:ilvl="5" w:tplc="0809001B" w:tentative="1">
+      <w:start w:val="1"/>
+      <w:numFmt w:val="lowerRoman"/>
+      <w:lvlText w:val="%6."/>
+      <w:lvlJc w:val="right"/>
+      <w:pPr>
+        <w:ind w:left="4320" w:hanging="180"/>
+      </w:pPr>
+    </w:lvl>
+    <w:lvl w:ilvl="6" w:tplc="0809000F" w:tentative="1">
+      <w:start w:val="1"/>
+      <w:numFmt w:val="decimal"/>
+      <w:lvlText w:val="%7."/>
+      <w:lvlJc w:val="left"/>
+      <w:pPr>
+        <w:ind w:left="5040" w:hanging="360"/>
+      </w:pPr>
+    </w:lvl>
+    <w:lvl w:ilvl="7" w:tplc="08090019" w:tentative="1">
+      <w:start w:val="1"/>
+      <w:numFmt w:val="lowerLetter"/>
+      <w:lvlText w:val="%8."/>
+      <w:lvlJc w:val="left"/>
+      <w:pPr>
+        <w:ind w:left="5760" w:hanging="360"/>
+      </w:pPr>
+    </w:lvl>
+    <w:lvl w:ilvl="8" w:tplc="0809001B" w:tentative="1">
+      <w:start w:val="1"/>
+      <w:numFmt w:val="lowerRoman"/>
+      <w:lvlText w:val="%9."/>
+      <w:lvlJc w:val="right"/>
+      <w:pPr>
+        <w:ind w:left="6480" w:hanging="180"/>
+      </w:pPr>
+    </w:lvl>
+  </w:abstractNum>
+  <w:abstractNum w:abstractNumId="4" w15:restartNumberingAfterBreak="0">
+    <w:nsid w:val="7B1A56F9"/>
+    <w:multiLevelType w:val="hybridMultilevel"/>
+    <w:tmpl w:val="BD82C858"/>
+    <w:lvl w:ilvl="0" w:tplc="0809000F">
+      <w:start w:val="1"/>
+      <w:numFmt w:val="decimal"/>
+      <w:lvlText w:val="%1."/>
+      <w:lvlJc w:val="left"/>
+      <w:pPr>
+        <w:ind w:left="720" w:hanging="360"/>
+      </w:pPr>
+    </w:lvl>
+    <w:lvl w:ilvl="1" w:tplc="08090019" w:tentative="1">
+      <w:start w:val="1"/>
+      <w:numFmt w:val="lowerLetter"/>
+      <w:lvlText w:val="%2."/>
+      <w:lvlJc w:val="left"/>
+      <w:pPr>
+        <w:ind w:left="1440" w:hanging="360"/>
+      </w:pPr>
+    </w:lvl>
+    <w:lvl w:ilvl="2" w:tplc="0809001B" w:tentative="1">
+      <w:start w:val="1"/>
+      <w:numFmt w:val="lowerRoman"/>
+      <w:lvlText w:val="%3."/>
+      <w:lvlJc w:val="right"/>
+      <w:pPr>
+        <w:ind w:left="2160" w:hanging="180"/>
+      </w:pPr>
+    </w:lvl>
+    <w:lvl w:ilvl="3" w:tplc="0809000F" w:tentative="1">
+      <w:start w:val="1"/>
+      <w:numFmt w:val="decimal"/>
+      <w:lvlText w:val="%4."/>
+      <w:lvlJc w:val="left"/>
+      <w:pPr>
+        <w:ind w:left="2880" w:hanging="360"/>
+      </w:pPr>
+    </w:lvl>
+    <w:lvl w:ilvl="4" w:tplc="08090019" w:tentative="1">
+      <w:start w:val="1"/>
+      <w:numFmt w:val="lowerLetter"/>
+      <w:lvlText w:val="%5."/>
+      <w:lvlJc w:val="left"/>
+      <w:pPr>
+        <w:ind w:left="3600" w:hanging="360"/>
+      </w:pPr>
+    </w:lvl>
+    <w:lvl w:ilvl="5" w:tplc="0809001B" w:tentative="1">
+      <w:start w:val="1"/>
+      <w:numFmt w:val="lowerRoman"/>
+      <w:lvlText w:val="%6."/>
+      <w:lvlJc w:val="right"/>
+      <w:pPr>
+        <w:ind w:left="4320" w:hanging="180"/>
+      </w:pPr>
+    </w:lvl>
+    <w:lvl w:ilvl="6" w:tplc="0809000F" w:tentative="1">
+      <w:start w:val="1"/>
+      <w:numFmt w:val="decimal"/>
+      <w:lvlText w:val="%7."/>
+      <w:lvlJc w:val="left"/>
+      <w:pPr>
+        <w:ind w:left="5040" w:hanging="360"/>
+      </w:pPr>
+    </w:lvl>
+    <w:lvl w:ilvl="7" w:tplc="08090019" w:tentative="1">
+      <w:start w:val="1"/>
+      <w:numFmt w:val="lowerLetter"/>
+      <w:lvlText w:val="%8."/>
+      <w:lvlJc w:val="left"/>
+      <w:pPr>
+        <w:ind w:left="5760" w:hanging="360"/>
+      </w:pPr>
+    </w:lvl>
+    <w:lvl w:ilvl="8" w:tplc="0809001B" w:tentative="1">
+      <w:start w:val="1"/>
+      <w:numFmt w:val="lowerRoman"/>
+      <w:lvlText w:val="%9."/>
+      <w:lvlJc w:val="right"/>
+      <w:pPr>
+        <w:ind w:left="6480" w:hanging="180"/>
+      </w:pPr>
+    </w:lvl>
+  </w:abstractNum>
+  <w:num w:numId="1">
+    <w:abstractNumId w:val="4"/>
+  </w:num>
+  <w:num w:numId="2">
+    <w:abstractNumId w:val="2"/>
+  </w:num>
+  <w:num w:numId="3">
+    <w:abstractNumId w:val="3"/>
+  </w:num>
+  <w:num w:numId="4">
+    <w:abstractNumId w:val="1"/>
+  </w:num>
+  <w:num w:numId="5">
+    <w:abstractNumId w:val="0"/>
+  </w:num>
+</w:numbering>
 </file>
 
 <file path=word/styles.xml><?xml version="1.0" encoding="utf-8"?>
@@ -496,6 +1211,50 @@
       <w:szCs w:val="32"/>
     </w:rPr>
   </w:style>
+  <w:style w:type="paragraph" w:styleId="Heading2">
+    <w:name w:val="heading 2"/>
+    <w:basedOn w:val="Normal"/>
+    <w:next w:val="Normal"/>
+    <w:link w:val="Heading2Char"/>
+    <w:uiPriority w:val="9"/>
+    <w:unhideWhenUsed/>
+    <w:qFormat/>
+    <w:rsid w:val="0006466D"/>
+    <w:pPr>
+      <w:keepNext/>
+      <w:keepLines/>
+      <w:spacing w:before="40" w:after="0"/>
+      <w:outlineLvl w:val="1"/>
+    </w:pPr>
+    <w:rPr>
+      <w:rFonts w:asciiTheme="majorHAnsi" w:eastAsiaTheme="majorEastAsia" w:hAnsiTheme="majorHAnsi" w:cstheme="majorBidi"/>
+      <w:color w:val="2F5496" w:themeColor="accent1" w:themeShade="BF"/>
+      <w:sz w:val="26"/>
+      <w:szCs w:val="26"/>
+    </w:rPr>
+  </w:style>
+  <w:style w:type="paragraph" w:styleId="Heading3">
+    <w:name w:val="heading 3"/>
+    <w:basedOn w:val="ListNumber"/>
+    <w:next w:val="Normal"/>
+    <w:link w:val="Heading3Char"/>
+    <w:uiPriority w:val="9"/>
+    <w:unhideWhenUsed/>
+    <w:qFormat/>
+    <w:rsid w:val="0006466D"/>
+    <w:pPr>
+      <w:keepNext/>
+      <w:keepLines/>
+      <w:spacing w:before="40" w:after="0"/>
+      <w:outlineLvl w:val="2"/>
+    </w:pPr>
+    <w:rPr>
+      <w:rFonts w:asciiTheme="majorHAnsi" w:eastAsiaTheme="majorEastAsia" w:hAnsiTheme="majorHAnsi" w:cstheme="majorBidi"/>
+      <w:color w:val="000000" w:themeColor="text1"/>
+      <w:sz w:val="24"/>
+      <w:szCs w:val="24"/>
+    </w:rPr>
+  </w:style>
   <w:style w:type="character" w:default="1" w:styleId="DefaultParagraphFont">
     <w:name w:val="Default Paragraph Font"/>
     <w:uiPriority w:val="1"/>
@@ -569,6 +1328,92 @@
       <w:sz w:val="32"/>
       <w:szCs w:val="32"/>
     </w:rPr>
+  </w:style>
+  <w:style w:type="paragraph" w:styleId="ListParagraph">
+    <w:name w:val="List Paragraph"/>
+    <w:basedOn w:val="Normal"/>
+    <w:uiPriority w:val="34"/>
+    <w:qFormat/>
+    <w:rsid w:val="00B47F48"/>
+    <w:pPr>
+      <w:ind w:left="720"/>
+      <w:contextualSpacing/>
+    </w:pPr>
+  </w:style>
+  <w:style w:type="character" w:styleId="Hyperlink">
+    <w:name w:val="Hyperlink"/>
+    <w:basedOn w:val="DefaultParagraphFont"/>
+    <w:uiPriority w:val="99"/>
+    <w:unhideWhenUsed/>
+    <w:rsid w:val="0006466D"/>
+    <w:rPr>
+      <w:color w:val="0563C1" w:themeColor="hyperlink"/>
+      <w:u w:val="single"/>
+    </w:rPr>
+  </w:style>
+  <w:style w:type="character" w:styleId="UnresolvedMention">
+    <w:name w:val="Unresolved Mention"/>
+    <w:basedOn w:val="DefaultParagraphFont"/>
+    <w:uiPriority w:val="99"/>
+    <w:semiHidden/>
+    <w:unhideWhenUsed/>
+    <w:rsid w:val="0006466D"/>
+    <w:rPr>
+      <w:color w:val="605E5C"/>
+      <w:shd w:val="clear" w:color="auto" w:fill="E1DFDD"/>
+    </w:rPr>
+  </w:style>
+  <w:style w:type="character" w:styleId="FollowedHyperlink">
+    <w:name w:val="FollowedHyperlink"/>
+    <w:basedOn w:val="DefaultParagraphFont"/>
+    <w:uiPriority w:val="99"/>
+    <w:semiHidden/>
+    <w:unhideWhenUsed/>
+    <w:rsid w:val="0006466D"/>
+    <w:rPr>
+      <w:color w:val="954F72" w:themeColor="followedHyperlink"/>
+      <w:u w:val="single"/>
+    </w:rPr>
+  </w:style>
+  <w:style w:type="character" w:customStyle="1" w:styleId="Heading2Char">
+    <w:name w:val="Heading 2 Char"/>
+    <w:basedOn w:val="DefaultParagraphFont"/>
+    <w:link w:val="Heading2"/>
+    <w:uiPriority w:val="9"/>
+    <w:rsid w:val="0006466D"/>
+    <w:rPr>
+      <w:rFonts w:asciiTheme="majorHAnsi" w:eastAsiaTheme="majorEastAsia" w:hAnsiTheme="majorHAnsi" w:cstheme="majorBidi"/>
+      <w:color w:val="2F5496" w:themeColor="accent1" w:themeShade="BF"/>
+      <w:sz w:val="26"/>
+      <w:szCs w:val="26"/>
+    </w:rPr>
+  </w:style>
+  <w:style w:type="character" w:customStyle="1" w:styleId="Heading3Char">
+    <w:name w:val="Heading 3 Char"/>
+    <w:basedOn w:val="DefaultParagraphFont"/>
+    <w:link w:val="Heading3"/>
+    <w:uiPriority w:val="9"/>
+    <w:rsid w:val="0006466D"/>
+    <w:rPr>
+      <w:rFonts w:asciiTheme="majorHAnsi" w:eastAsiaTheme="majorEastAsia" w:hAnsiTheme="majorHAnsi" w:cstheme="majorBidi"/>
+      <w:color w:val="000000" w:themeColor="text1"/>
+      <w:sz w:val="24"/>
+      <w:szCs w:val="24"/>
+    </w:rPr>
+  </w:style>
+  <w:style w:type="paragraph" w:styleId="ListNumber">
+    <w:name w:val="List Number"/>
+    <w:basedOn w:val="Normal"/>
+    <w:uiPriority w:val="99"/>
+    <w:semiHidden/>
+    <w:unhideWhenUsed/>
+    <w:rsid w:val="0006466D"/>
+    <w:pPr>
+      <w:numPr>
+        <w:numId w:val="5"/>
+      </w:numPr>
+      <w:contextualSpacing/>
+    </w:pPr>
   </w:style>
 </w:styles>
 </file>

</xml_diff>

<commit_message>
added material to playership,added 3d asteroids,skybox,score and distance functionality and updated developer diary
</commit_message>
<xml_diff>
--- a/Developer Diary.docx
+++ b/Developer Diary.docx
@@ -70,19 +70,7 @@
           <w:rPr>
             <w:rStyle w:val="Hyperlink"/>
           </w:rPr>
-          <w:t>[</w:t>
-        </w:r>
-        <w:r>
-          <w:rPr>
-            <w:rStyle w:val="Hyperlink"/>
-          </w:rPr>
-          <w:t>1</w:t>
-        </w:r>
-        <w:r>
-          <w:rPr>
-            <w:rStyle w:val="Hyperlink"/>
-          </w:rPr>
-          <w:t>]</w:t>
+          <w:t>[1]</w:t>
         </w:r>
       </w:hyperlink>
       <w:r>
@@ -245,9 +233,49 @@
       </w:r>
     </w:p>
     <w:p>
+      <w:pPr>
+        <w:pStyle w:val="Heading1"/>
+      </w:pPr>
+      <w:r>
+        <w:t>04/12/2020</w:t>
+      </w:r>
+    </w:p>
+    <w:p>
+      <w:r>
+        <w:t>Searched for coin asset to add the “science coins” as specified by the designer and imported the old coin asset [8] and then applied texture to the coin and saved in the prefabs and then created the script similar to the asteroids one to randomly spawn the “science coins”. Tired to detect the collision</w:t>
+      </w:r>
+      <w:r>
+        <w:t xml:space="preserve"> [9]</w:t>
+      </w:r>
+      <w:r>
+        <w:t xml:space="preserve"> working with the is trigger box checked in but did got that working, then added the score and distance UI texts to the game dashboard and implemented the calculation of distance in a script that is working with the speed, have written the script for high score and score display but still need some work to be implemented.</w:t>
+      </w:r>
+    </w:p>
+    <w:p>
+      <w:pPr>
+        <w:pStyle w:val="Heading1"/>
+      </w:pPr>
+      <w:r>
+        <w:t>07/12/2020</w:t>
+      </w:r>
+    </w:p>
+    <w:p>
+      <w:r>
+        <w:t xml:space="preserve">Searched for skybox [10] and applied the sky box on the level changes the asteroids from sphere one to 3d model one searched for materials and applied spaceship kind of material [12] on the player </w:t>
+      </w:r>
+      <w:r>
+        <w:lastRenderedPageBreak/>
+        <w:t xml:space="preserve">spaceship. Fixed the score by adding an event manager to make a bridge for talking to the score script and the game object of score that add 10 science score to the score as player ship collides with a coin / science object as specified by the designer. </w:t>
+      </w:r>
+    </w:p>
+    <w:p>
+      <w:pPr>
+        <w:pStyle w:val="Heading1"/>
+      </w:pPr>
       <w:bookmarkStart w:id="0" w:name="_GoBack"/>
       <w:bookmarkEnd w:id="0"/>
     </w:p>
+    <w:p/>
     <w:p>
       <w:pPr>
         <w:pStyle w:val="Heading1"/>
@@ -255,7 +283,6 @@
       <w:bookmarkStart w:id="1" w:name="_References"/>
       <w:bookmarkEnd w:id="1"/>
       <w:r>
-        <w:lastRenderedPageBreak/>
         <w:t>References</w:t>
       </w:r>
     </w:p>
@@ -462,6 +489,96 @@
       <w:r>
         <w:fldChar w:fldCharType="end"/>
       </w:r>
+    </w:p>
+    <w:p>
+      <w:pPr>
+        <w:pStyle w:val="ListNumber"/>
+      </w:pPr>
+      <w:hyperlink r:id="rId6" w:history="1">
+        <w:r>
+          <w:rPr>
+            <w:rStyle w:val="Hyperlink"/>
+          </w:rPr>
+          <w:t>https://assetstore.unity.com/packages/3d/props/old-coin-49530</w:t>
+        </w:r>
+      </w:hyperlink>
+    </w:p>
+    <w:p>
+      <w:pPr>
+        <w:pStyle w:val="ListNumber"/>
+        <w:rPr>
+          <w:rStyle w:val="Hyperlink"/>
+          <w:color w:val="auto"/>
+          <w:u w:val="none"/>
+        </w:rPr>
+      </w:pPr>
+      <w:hyperlink r:id="rId7" w:history="1">
+        <w:r>
+          <w:rPr>
+            <w:rStyle w:val="Hyperlink"/>
+          </w:rPr>
+          <w:t>https://docs.unity3d.com/ScriptReference/Collider.OnTriggerEnter.html</w:t>
+        </w:r>
+      </w:hyperlink>
+    </w:p>
+    <w:p>
+      <w:pPr>
+        <w:pStyle w:val="ListNumber"/>
+      </w:pPr>
+      <w:hyperlink r:id="rId8" w:history="1">
+        <w:r>
+          <w:rPr>
+            <w:rStyle w:val="Hyperlink"/>
+          </w:rPr>
+          <w:t>https://assetstore.unity.com/packages/2d/textures-materials/sky/starfield-skybox-92717</w:t>
+        </w:r>
+      </w:hyperlink>
+    </w:p>
+    <w:p>
+      <w:pPr>
+        <w:pStyle w:val="ListNumber"/>
+      </w:pPr>
+      <w:hyperlink r:id="rId9" w:history="1">
+        <w:r>
+          <w:rPr>
+            <w:rStyle w:val="Hyperlink"/>
+          </w:rPr>
+          <w:t>https://assetstore.unity.com/packages/3d/environments/asteroids-pack-84988</w:t>
+        </w:r>
+      </w:hyperlink>
+    </w:p>
+    <w:p>
+      <w:pPr>
+        <w:pStyle w:val="ListNumber"/>
+      </w:pPr>
+      <w:hyperlink r:id="rId10" w:history="1">
+        <w:r>
+          <w:rPr>
+            <w:rStyle w:val="Hyperlink"/>
+          </w:rPr>
+          <w:t>https://assetstore.unity.com/packages/3d/vehicles/space/highres-shuttle-class-starship-7480</w:t>
+        </w:r>
+      </w:hyperlink>
+    </w:p>
+    <w:p>
+      <w:pPr>
+        <w:pStyle w:val="ListNumber"/>
+        <w:numPr>
+          <w:ilvl w:val="0"/>
+          <w:numId w:val="0"/>
+        </w:numPr>
+        <w:ind w:left="360"/>
+      </w:pPr>
+    </w:p>
+    <w:p>
+      <w:pPr>
+        <w:pStyle w:val="ListNumber"/>
+        <w:numPr>
+          <w:ilvl w:val="0"/>
+          <w:numId w:val="0"/>
+        </w:numPr>
+        <w:ind w:left="360"/>
+      </w:pPr>
     </w:p>
     <w:p/>
     <w:p/>
@@ -1405,7 +1522,6 @@
     <w:name w:val="List Number"/>
     <w:basedOn w:val="Normal"/>
     <w:uiPriority w:val="99"/>
-    <w:semiHidden/>
     <w:unhideWhenUsed/>
     <w:rsid w:val="0006466D"/>
     <w:pPr>

</xml_diff>

<commit_message>
changed score scripts,added change in skybox,increase in difficulty by increasing player speed with increased score,splashscreen,mainmenu
</commit_message>
<xml_diff>
--- a/Developer Diary.docx
+++ b/Developer Diary.docx
@@ -272,22 +272,121 @@
       <w:pPr>
         <w:pStyle w:val="Heading1"/>
       </w:pPr>
-      <w:bookmarkStart w:id="0" w:name="_GoBack"/>
+      <w:r>
+        <w:t>08/12/2020</w:t>
+      </w:r>
+    </w:p>
+    <w:p>
+      <w:r>
+        <w:t>Imported skybox pack from asset store [</w:t>
+      </w:r>
+      <w:r>
+        <w:t>13</w:t>
+      </w:r>
+      <w:r>
+        <w:t>]</w:t>
+      </w:r>
+      <w:r>
+        <w:t xml:space="preserve"> </w:t>
+      </w:r>
+      <w:r>
+        <w:t xml:space="preserve">As designer mentioned in the design doc to change the background to show the level change so implemented the skybox changes with the score as the player achieves 150 score the sky box is changes form level 1 skybox to next level skybox and the speed of the player increased to indicate the level change and </w:t>
+      </w:r>
+      <w:r>
+        <w:t>to increase the difficulty</w:t>
+      </w:r>
+      <w:r>
+        <w:t xml:space="preserve"> and when player achieves 250 score by collecting coins/science points then sky box is changed again and speed of the player increases to increase the difficulty as mention in the design doc. Designed and implemented the splash screen scene as mentioned by the designer </w:t>
+      </w:r>
+      <w:r>
+        <w:t xml:space="preserve">and the background of the </w:t>
+      </w:r>
+      <w:proofErr w:type="spellStart"/>
+      <w:r>
+        <w:t>splashscreen</w:t>
+      </w:r>
+      <w:proofErr w:type="spellEnd"/>
+      <w:r>
+        <w:t xml:space="preserve"> scene is created with </w:t>
+      </w:r>
+      <w:proofErr w:type="spellStart"/>
+      <w:r>
+        <w:t>canva</w:t>
+      </w:r>
+      <w:proofErr w:type="spellEnd"/>
+      <w:r>
+        <w:t xml:space="preserve"> [</w:t>
+      </w:r>
+      <w:r>
+        <w:t>14</w:t>
+      </w:r>
+      <w:r>
+        <w:t xml:space="preserve">] and then fade script is applied to it. Created the </w:t>
+      </w:r>
+      <w:proofErr w:type="spellStart"/>
+      <w:r>
+        <w:t>MainMenu</w:t>
+      </w:r>
+      <w:proofErr w:type="spellEnd"/>
+      <w:r>
+        <w:t xml:space="preserve"> scene and set of buttons for </w:t>
+      </w:r>
+      <w:proofErr w:type="spellStart"/>
+      <w:r>
+        <w:t>MainMenu</w:t>
+      </w:r>
+      <w:proofErr w:type="spellEnd"/>
+      <w:r>
+        <w:t xml:space="preserve"> and implemented the functionality of play button that loads the level.</w:t>
+      </w:r>
+      <w:r>
+        <w:t xml:space="preserve"> Buttons Text are created using </w:t>
+      </w:r>
+      <w:r>
+        <w:t xml:space="preserve">[15] </w:t>
+      </w:r>
+      <w:proofErr w:type="spellStart"/>
+      <w:r>
+        <w:t>TestMeshPro</w:t>
+      </w:r>
+      <w:proofErr w:type="spellEnd"/>
+      <w:r>
+        <w:t>.</w:t>
+      </w:r>
+      <w:r>
+        <w:t xml:space="preserve"> </w:t>
+      </w:r>
+      <w:r>
+        <w:t>Cha</w:t>
+      </w:r>
+      <w:r>
+        <w:t>n</w:t>
+      </w:r>
+      <w:r>
+        <w:t>ged the score scripts and implemented scoring in other way so that it could be accessed easily in future</w:t>
+      </w:r>
+      <w:r>
+        <w:t>.</w:t>
+      </w:r>
+    </w:p>
+    <w:p>
+      <w:pPr>
+        <w:pStyle w:val="Heading1"/>
+      </w:pPr>
+    </w:p>
+    <w:p/>
+    <w:p>
+      <w:pPr>
+        <w:pStyle w:val="Heading1"/>
+      </w:pPr>
+      <w:bookmarkStart w:id="0" w:name="_References"/>
       <w:bookmarkEnd w:id="0"/>
-    </w:p>
-    <w:p/>
-    <w:p>
-      <w:pPr>
-        <w:pStyle w:val="Heading1"/>
-      </w:pPr>
-      <w:bookmarkStart w:id="1" w:name="_References"/>
-      <w:bookmarkEnd w:id="1"/>
       <w:r>
         <w:t>References</w:t>
       </w:r>
     </w:p>
-    <w:bookmarkStart w:id="2" w:name="_https://answers.unity.com/questions"/>
-    <w:bookmarkEnd w:id="2"/>
+    <w:bookmarkStart w:id="1" w:name="_https://answers.unity.com/questions"/>
+    <w:bookmarkEnd w:id="1"/>
     <w:p>
       <w:pPr>
         <w:pStyle w:val="Heading3"/>
@@ -316,8 +415,8 @@
       <w:r>
         <w:fldChar w:fldCharType="end"/>
       </w:r>
-      <w:bookmarkStart w:id="3" w:name="_https://answers.unity.com/questions_1"/>
-      <w:bookmarkEnd w:id="3"/>
+      <w:bookmarkStart w:id="2" w:name="_https://answers.unity.com/questions_1"/>
+      <w:bookmarkEnd w:id="2"/>
     </w:p>
     <w:p>
       <w:pPr>
@@ -332,8 +431,8 @@
         </w:r>
       </w:hyperlink>
     </w:p>
-    <w:bookmarkStart w:id="4" w:name="_https://www.youtube.com/watch?v=sRk"/>
-    <w:bookmarkEnd w:id="4"/>
+    <w:bookmarkStart w:id="3" w:name="_https://www.youtube.com/watch?v=sRk"/>
+    <w:bookmarkEnd w:id="3"/>
     <w:p>
       <w:pPr>
         <w:pStyle w:val="Heading3"/>
@@ -363,8 +462,8 @@
         <w:fldChar w:fldCharType="end"/>
       </w:r>
     </w:p>
-    <w:bookmarkStart w:id="5" w:name="_https://answers.unity.com/questions_3"/>
-    <w:bookmarkEnd w:id="5"/>
+    <w:bookmarkStart w:id="4" w:name="_https://answers.unity.com/questions_3"/>
+    <w:bookmarkEnd w:id="4"/>
     <w:p>
       <w:pPr>
         <w:pStyle w:val="Heading3"/>
@@ -397,8 +496,8 @@
         <w:t>.</w:t>
       </w:r>
     </w:p>
-    <w:bookmarkStart w:id="6" w:name="_https://answers.unity.com/questions_2"/>
-    <w:bookmarkEnd w:id="6"/>
+    <w:bookmarkStart w:id="5" w:name="_https://answers.unity.com/questions_2"/>
+    <w:bookmarkEnd w:id="5"/>
     <w:p>
       <w:pPr>
         <w:pStyle w:val="Heading3"/>
@@ -428,8 +527,8 @@
         <w:fldChar w:fldCharType="end"/>
       </w:r>
     </w:p>
-    <w:bookmarkStart w:id="7" w:name="_https://stackoverflow.com/questions"/>
-    <w:bookmarkEnd w:id="7"/>
+    <w:bookmarkStart w:id="6" w:name="_https://stackoverflow.com/questions"/>
+    <w:bookmarkEnd w:id="6"/>
     <w:p>
       <w:pPr>
         <w:pStyle w:val="Heading3"/>
@@ -459,8 +558,8 @@
         <w:fldChar w:fldCharType="end"/>
       </w:r>
     </w:p>
-    <w:bookmarkStart w:id="8" w:name="_https://assetstore.unity.com/packag"/>
-    <w:bookmarkEnd w:id="8"/>
+    <w:bookmarkStart w:id="7" w:name="_https://assetstore.unity.com/packag"/>
+    <w:bookmarkEnd w:id="7"/>
     <w:p>
       <w:pPr>
         <w:pStyle w:val="Heading3"/>
@@ -550,6 +649,11 @@
     <w:p>
       <w:pPr>
         <w:pStyle w:val="ListNumber"/>
+        <w:rPr>
+          <w:rStyle w:val="Hyperlink"/>
+          <w:color w:val="auto"/>
+          <w:u w:val="none"/>
+        </w:rPr>
       </w:pPr>
       <w:hyperlink r:id="rId10" w:history="1">
         <w:r>
@@ -559,6 +663,57 @@
           <w:t>https://assetstore.unity.com/packages/3d/vehicles/space/highres-shuttle-class-starship-7480</w:t>
         </w:r>
       </w:hyperlink>
+    </w:p>
+    <w:p>
+      <w:pPr>
+        <w:pStyle w:val="ListNumber"/>
+      </w:pPr>
+      <w:hyperlink r:id="rId11" w:history="1">
+        <w:r>
+          <w:rPr>
+            <w:rStyle w:val="Hyperlink"/>
+          </w:rPr>
+          <w:t>https://assetstore.unity.com/packages/2d/textures-materials/sky/skybox-volume-2-nebula-3392</w:t>
+        </w:r>
+      </w:hyperlink>
+    </w:p>
+    <w:p>
+      <w:pPr>
+        <w:pStyle w:val="ListNumber"/>
+      </w:pPr>
+      <w:hyperlink r:id="rId12" w:history="1">
+        <w:r>
+          <w:rPr>
+            <w:rStyle w:val="Hyperlink"/>
+          </w:rPr>
+          <w:t>https://www.canva.com/</w:t>
+        </w:r>
+      </w:hyperlink>
+    </w:p>
+    <w:p>
+      <w:pPr>
+        <w:pStyle w:val="ListNumber"/>
+      </w:pPr>
+      <w:hyperlink r:id="rId13" w:history="1">
+        <w:r>
+          <w:rPr>
+            <w:rStyle w:val="Hyperlink"/>
+          </w:rPr>
+          <w:t>https://assetstore.unity.com/packages/essentials/beta-projects/textmesh-pro-84126</w:t>
+        </w:r>
+      </w:hyperlink>
+    </w:p>
+    <w:p>
+      <w:pPr>
+        <w:pStyle w:val="ListNumber"/>
+        <w:numPr>
+          <w:ilvl w:val="0"/>
+          <w:numId w:val="0"/>
+        </w:numPr>
+        <w:ind w:left="360"/>
+      </w:pPr>
+      <w:bookmarkStart w:id="8" w:name="_GoBack"/>
+      <w:bookmarkEnd w:id="8"/>
     </w:p>
     <w:p>
       <w:pPr>

</xml_diff>

<commit_message>
Added slowdownPotion pickup and related messages + updated dairy
</commit_message>
<xml_diff>
--- a/Developer Diary.docx
+++ b/Developer Diary.docx
@@ -237,6 +237,12 @@
         <w:pStyle w:val="Heading1"/>
       </w:pPr>
       <w:r>
+        <w:t xml:space="preserve">30/12/2020 </w:t>
+      </w:r>
+      <w:r>
+        <w:t xml:space="preserve">– </w:t>
+      </w:r>
+      <w:r>
         <w:t>04/12/2020</w:t>
       </w:r>
     </w:p>
@@ -290,13 +296,7 @@
         <w:t xml:space="preserve"> </w:t>
       </w:r>
       <w:r>
-        <w:t xml:space="preserve">As designer mentioned in the design doc to change the background to show the level change so implemented the skybox changes with the score as the player achieves 150 score the sky box is changes form level 1 skybox to next level skybox and the speed of the player increased to indicate the level change and </w:t>
-      </w:r>
-      <w:r>
-        <w:t>to increase the difficulty</w:t>
-      </w:r>
-      <w:r>
-        <w:t xml:space="preserve"> and when player achieves 250 score by collecting coins/science points then sky box is changed again and speed of the player increases to increase the difficulty as mention in the design doc. Designed and implemented the splash screen scene as mentioned by the designer </w:t>
+        <w:t xml:space="preserve">As designer mentioned in the design doc to change the background to show the level change so implemented the skybox changes with the score as the player achieves 150 score the sky box is changes form level 1 skybox to next level skybox and the speed of the player increased to indicate the level change and to increase the difficulty and when player achieves 250 score by collecting coins/science points then sky box is changed again and speed of the player increases to increase the difficulty as mention in the design doc. Designed and implemented the splash screen scene as mentioned by the designer </w:t>
       </w:r>
       <w:r>
         <w:t xml:space="preserve">and the background of the </w:t>
@@ -373,20 +373,67 @@
       <w:pPr>
         <w:pStyle w:val="Heading1"/>
       </w:pPr>
+      <w:r>
+        <w:t>10/12/2020</w:t>
+      </w:r>
+    </w:p>
+    <w:p>
+      <w:r>
+        <w:t>Thought about how to implement a slowdown pickup so first searched for the pickup assets from the asset store and found a potion pack [</w:t>
+      </w:r>
+      <w:r>
+        <w:t>16</w:t>
+      </w:r>
+      <w:r>
+        <w:t xml:space="preserve">] decided to use green potion for slowing down the player speed and then implemented the slowdown potion by randomly generating the prefab thorough </w:t>
+      </w:r>
+      <w:bookmarkStart w:id="0" w:name="_GoBack"/>
+      <w:proofErr w:type="spellStart"/>
+      <w:r>
+        <w:t>slowpotionmanager</w:t>
+      </w:r>
+      <w:proofErr w:type="spellEnd"/>
+      <w:r>
+        <w:t xml:space="preserve"> </w:t>
+      </w:r>
+      <w:bookmarkEnd w:id="0"/>
+      <w:r>
+        <w:t xml:space="preserve">script and </w:t>
+      </w:r>
+      <w:proofErr w:type="spellStart"/>
+      <w:r>
+        <w:t>slowpotionpickup</w:t>
+      </w:r>
+      <w:proofErr w:type="spellEnd"/>
+      <w:r>
+        <w:t xml:space="preserve"> script and then thought that there should be messages displayed to the user so</w:t>
+      </w:r>
+      <w:r>
+        <w:t xml:space="preserve"> researched [17][18] about it and </w:t>
+      </w:r>
+      <w:r>
+        <w:t xml:space="preserve"> added functions to display messages on the screen to let player know when slowdown pickup id activated and deactivated.</w:t>
+      </w:r>
     </w:p>
     <w:p/>
     <w:p>
       <w:pPr>
         <w:pStyle w:val="Heading1"/>
       </w:pPr>
-      <w:bookmarkStart w:id="0" w:name="_References"/>
-      <w:bookmarkEnd w:id="0"/>
+    </w:p>
+    <w:p/>
+    <w:p>
+      <w:pPr>
+        <w:pStyle w:val="Heading1"/>
+      </w:pPr>
+      <w:bookmarkStart w:id="1" w:name="_References"/>
+      <w:bookmarkEnd w:id="1"/>
       <w:r>
         <w:t>References</w:t>
       </w:r>
     </w:p>
-    <w:bookmarkStart w:id="1" w:name="_https://answers.unity.com/questions"/>
-    <w:bookmarkEnd w:id="1"/>
+    <w:bookmarkStart w:id="2" w:name="_https://answers.unity.com/questions"/>
+    <w:bookmarkEnd w:id="2"/>
     <w:p>
       <w:pPr>
         <w:pStyle w:val="Heading3"/>
@@ -415,8 +462,8 @@
       <w:r>
         <w:fldChar w:fldCharType="end"/>
       </w:r>
-      <w:bookmarkStart w:id="2" w:name="_https://answers.unity.com/questions_1"/>
-      <w:bookmarkEnd w:id="2"/>
+      <w:bookmarkStart w:id="3" w:name="_https://answers.unity.com/questions_1"/>
+      <w:bookmarkEnd w:id="3"/>
     </w:p>
     <w:p>
       <w:pPr>
@@ -431,8 +478,8 @@
         </w:r>
       </w:hyperlink>
     </w:p>
-    <w:bookmarkStart w:id="3" w:name="_https://www.youtube.com/watch?v=sRk"/>
-    <w:bookmarkEnd w:id="3"/>
+    <w:bookmarkStart w:id="4" w:name="_https://www.youtube.com/watch?v=sRk"/>
+    <w:bookmarkEnd w:id="4"/>
     <w:p>
       <w:pPr>
         <w:pStyle w:val="Heading3"/>
@@ -462,8 +509,8 @@
         <w:fldChar w:fldCharType="end"/>
       </w:r>
     </w:p>
-    <w:bookmarkStart w:id="4" w:name="_https://answers.unity.com/questions_3"/>
-    <w:bookmarkEnd w:id="4"/>
+    <w:bookmarkStart w:id="5" w:name="_https://answers.unity.com/questions_3"/>
+    <w:bookmarkEnd w:id="5"/>
     <w:p>
       <w:pPr>
         <w:pStyle w:val="Heading3"/>
@@ -496,8 +543,8 @@
         <w:t>.</w:t>
       </w:r>
     </w:p>
-    <w:bookmarkStart w:id="5" w:name="_https://answers.unity.com/questions_2"/>
-    <w:bookmarkEnd w:id="5"/>
+    <w:bookmarkStart w:id="6" w:name="_https://answers.unity.com/questions_2"/>
+    <w:bookmarkEnd w:id="6"/>
     <w:p>
       <w:pPr>
         <w:pStyle w:val="Heading3"/>
@@ -527,8 +574,8 @@
         <w:fldChar w:fldCharType="end"/>
       </w:r>
     </w:p>
-    <w:bookmarkStart w:id="6" w:name="_https://stackoverflow.com/questions"/>
-    <w:bookmarkEnd w:id="6"/>
+    <w:bookmarkStart w:id="7" w:name="_https://stackoverflow.com/questions"/>
+    <w:bookmarkEnd w:id="7"/>
     <w:p>
       <w:pPr>
         <w:pStyle w:val="Heading3"/>
@@ -558,8 +605,8 @@
         <w:fldChar w:fldCharType="end"/>
       </w:r>
     </w:p>
-    <w:bookmarkStart w:id="7" w:name="_https://assetstore.unity.com/packag"/>
-    <w:bookmarkEnd w:id="7"/>
+    <w:bookmarkStart w:id="8" w:name="_https://assetstore.unity.com/packag"/>
+    <w:bookmarkEnd w:id="8"/>
     <w:p>
       <w:pPr>
         <w:pStyle w:val="Heading3"/>
@@ -693,6 +740,11 @@
     <w:p>
       <w:pPr>
         <w:pStyle w:val="ListNumber"/>
+        <w:rPr>
+          <w:rStyle w:val="Hyperlink"/>
+          <w:color w:val="auto"/>
+          <w:u w:val="none"/>
+        </w:rPr>
       </w:pPr>
       <w:hyperlink r:id="rId13" w:history="1">
         <w:r>
@@ -700,6 +752,45 @@
             <w:rStyle w:val="Hyperlink"/>
           </w:rPr>
           <w:t>https://assetstore.unity.com/packages/essentials/beta-projects/textmesh-pro-84126</w:t>
+        </w:r>
+      </w:hyperlink>
+    </w:p>
+    <w:p>
+      <w:pPr>
+        <w:pStyle w:val="ListNumber"/>
+      </w:pPr>
+      <w:hyperlink r:id="rId14" w:history="1">
+        <w:r>
+          <w:rPr>
+            <w:rStyle w:val="Hyperlink"/>
+          </w:rPr>
+          <w:t>https://assetstore.unity.com/packages/3d/props/potions-115115</w:t>
+        </w:r>
+      </w:hyperlink>
+    </w:p>
+    <w:p>
+      <w:pPr>
+        <w:pStyle w:val="ListNumber"/>
+      </w:pPr>
+      <w:hyperlink r:id="rId15" w:history="1">
+        <w:r>
+          <w:rPr>
+            <w:rStyle w:val="Hyperlink"/>
+          </w:rPr>
+          <w:t>https://answers.unity.com/questions/44137/if-gameobject-is-active.html</w:t>
+        </w:r>
+      </w:hyperlink>
+    </w:p>
+    <w:p>
+      <w:pPr>
+        <w:pStyle w:val="ListNumber"/>
+      </w:pPr>
+      <w:hyperlink r:id="rId16" w:history="1">
+        <w:r>
+          <w:rPr>
+            <w:rStyle w:val="Hyperlink"/>
+          </w:rPr>
+          <w:t>https://www.youtube.com/watch?v=IvHqAzhIDSE&amp;ab_channel=Kalm1Games</w:t>
         </w:r>
       </w:hyperlink>
     </w:p>
@@ -710,10 +801,7 @@
           <w:ilvl w:val="0"/>
           <w:numId w:val="0"/>
         </w:numPr>
-        <w:ind w:left="360"/>
-      </w:pPr>
-      <w:bookmarkStart w:id="8" w:name="_GoBack"/>
-      <w:bookmarkEnd w:id="8"/>
+      </w:pPr>
     </w:p>
     <w:p>
       <w:pPr>

</xml_diff>

<commit_message>
added level up messages,mainmenu instructions and game sounds&mucic
</commit_message>
<xml_diff>
--- a/Developer Diary.docx
+++ b/Developer Diary.docx
@@ -237,10 +237,7 @@
         <w:pStyle w:val="Heading1"/>
       </w:pPr>
       <w:r>
-        <w:t xml:space="preserve">30/12/2020 </w:t>
-      </w:r>
-      <w:r>
-        <w:t xml:space="preserve">– </w:t>
+        <w:t xml:space="preserve">30/12/2020 – </w:t>
       </w:r>
       <w:r>
         <w:t>04/12/2020</w:t>
@@ -248,11 +245,30 @@
     </w:p>
     <w:p>
       <w:r>
-        <w:t>Searched for coin asset to add the “science coins” as specified by the designer and imported the old coin asset [8] and then applied texture to the coin and saved in the prefabs and then created the script similar to the asteroids one to randomly spawn the “science coins”. Tired to detect the collision</w:t>
-      </w:r>
-      <w:r>
-        <w:t xml:space="preserve"> [9]</w:t>
-      </w:r>
+        <w:t xml:space="preserve">Searched for coin asset to add the “science coins” as specified by the designer and imported the old coin asset </w:t>
+      </w:r>
+      <w:hyperlink r:id="rId5" w:history="1">
+        <w:r>
+          <w:rPr>
+            <w:rStyle w:val="Hyperlink"/>
+          </w:rPr>
+          <w:t>[8]</w:t>
+        </w:r>
+      </w:hyperlink>
+      <w:r>
+        <w:t xml:space="preserve"> and then applied texture to the coin and saved in the prefabs and then created the script similar to the asteroids one to randomly spawn the “science coins”. Tired to detect the collision</w:t>
+      </w:r>
+      <w:r>
+        <w:t xml:space="preserve"> </w:t>
+      </w:r>
+      <w:hyperlink r:id="rId6" w:history="1">
+        <w:r>
+          <w:rPr>
+            <w:rStyle w:val="Hyperlink"/>
+          </w:rPr>
+          <w:t>[9]</w:t>
+        </w:r>
+      </w:hyperlink>
       <w:r>
         <w:t xml:space="preserve"> working with the is trigger box checked in but did got that working, then added the score and distance UI texts to the game dashboard and implemented the calculation of distance in a script that is working with the speed, have written the script for high score and score display but still need some work to be implemented.</w:t>
       </w:r>
@@ -267,11 +283,62 @@
     </w:p>
     <w:p>
       <w:r>
-        <w:t xml:space="preserve">Searched for skybox [10] and applied the sky box on the level changes the asteroids from sphere one to 3d model one searched for materials and applied spaceship kind of material [12] on the player </w:t>
+        <w:t xml:space="preserve">Searched for skybox </w:t>
+      </w:r>
+      <w:hyperlink r:id="rId7" w:history="1">
+        <w:r>
+          <w:rPr>
+            <w:rStyle w:val="Hyperlink"/>
+          </w:rPr>
+          <w:t>[10]</w:t>
+        </w:r>
+      </w:hyperlink>
+      <w:r>
+        <w:t xml:space="preserve"> and applied the skybox on the level change</w:t>
+      </w:r>
+      <w:r>
+        <w:t>d</w:t>
+      </w:r>
+      <w:r>
+        <w:t xml:space="preserve"> the asteroids from sphere one to 3d model one</w:t>
+      </w:r>
+      <w:r>
+        <w:t xml:space="preserve"> </w:t>
+      </w:r>
+      <w:hyperlink r:id="rId8" w:history="1">
+        <w:r>
+          <w:rPr>
+            <w:rStyle w:val="Hyperlink"/>
+          </w:rPr>
+          <w:t>[11]</w:t>
+        </w:r>
+      </w:hyperlink>
+      <w:r>
+        <w:t xml:space="preserve"> and</w:t>
+      </w:r>
+      <w:r>
+        <w:t xml:space="preserve"> searched for materials and applied spaceship kind of material </w:t>
+      </w:r>
+      <w:hyperlink r:id="rId9" w:history="1">
+        <w:r>
+          <w:rPr>
+            <w:rStyle w:val="Hyperlink"/>
+          </w:rPr>
+          <w:t>[12]</w:t>
+        </w:r>
+      </w:hyperlink>
+      <w:r>
+        <w:t xml:space="preserve"> on the </w:t>
       </w:r>
       <w:r>
         <w:lastRenderedPageBreak/>
-        <w:t xml:space="preserve">spaceship. Fixed the score by adding an event manager to make a bridge for talking to the score script and the game object of score that add 10 science score to the score as player ship collides with a coin / science object as specified by the designer. </w:t>
+        <w:t>player spaceship. Fixed the score by adding an event manager to make a bridge for talking to the score script and the game object of score that add 10 science score to the score as player ship collides with a coin</w:t>
+      </w:r>
+      <w:r>
+        <w:t>/</w:t>
+      </w:r>
+      <w:r>
+        <w:t xml:space="preserve">science object as specified by the designer. </w:t>
       </w:r>
     </w:p>
     <w:p>
@@ -284,44 +351,135 @@
     </w:p>
     <w:p>
       <w:r>
-        <w:t>Imported skybox pack from asset store [</w:t>
-      </w:r>
-      <w:r>
-        <w:t>13</w:t>
-      </w:r>
-      <w:r>
-        <w:t>]</w:t>
-      </w:r>
+        <w:t xml:space="preserve">Imported skybox pack from asset store </w:t>
+      </w:r>
+      <w:hyperlink r:id="rId10" w:history="1">
+        <w:r>
+          <w:rPr>
+            <w:rStyle w:val="Hyperlink"/>
+          </w:rPr>
+          <w:t>[</w:t>
+        </w:r>
+        <w:r>
+          <w:rPr>
+            <w:rStyle w:val="Hyperlink"/>
+          </w:rPr>
+          <w:t>13</w:t>
+        </w:r>
+        <w:r>
+          <w:rPr>
+            <w:rStyle w:val="Hyperlink"/>
+          </w:rPr>
+          <w:t>]</w:t>
+        </w:r>
+      </w:hyperlink>
       <w:r>
         <w:t xml:space="preserve"> </w:t>
       </w:r>
       <w:r>
-        <w:t xml:space="preserve">As designer mentioned in the design doc to change the background to show the level change so implemented the skybox changes with the score as the player achieves 150 score the sky box is changes form level 1 skybox to next level skybox and the speed of the player increased to indicate the level change and to increase the difficulty and when player achieves 250 score by collecting coins/science points then sky box is changed again and speed of the player increases to increase the difficulty as mention in the design doc. Designed and implemented the splash screen scene as mentioned by the designer </w:t>
-      </w:r>
-      <w:r>
-        <w:t xml:space="preserve">and the background of the </w:t>
+        <w:t xml:space="preserve">As designer mentioned in the design doc to change the background to show the level change so </w:t>
+      </w:r>
+      <w:r>
+        <w:t>discussed with the designer by contacting him on teams to have score determine the high</w:t>
+      </w:r>
+      <w:r>
+        <w:t xml:space="preserve"> scores</w:t>
+      </w:r>
+      <w:r>
+        <w:t xml:space="preserve"> instead of distance because </w:t>
+      </w:r>
+      <w:r>
+        <w:t xml:space="preserve">a </w:t>
+      </w:r>
+      <w:r>
+        <w:t xml:space="preserve">player could wander around the free spaces of </w:t>
+      </w:r>
+      <w:r>
+        <w:t xml:space="preserve">the </w:t>
+      </w:r>
+      <w:r>
+        <w:t xml:space="preserve">skybox and that way his distance would be increasing as compared to the one who is dodging the asteroids and collecting the coins so </w:t>
+      </w:r>
+      <w:r>
+        <w:t>implemented the skybox changes with the score as the player achieves 1</w:t>
+      </w:r>
+      <w:r>
+        <w:t>0</w:t>
+      </w:r>
+      <w:r>
+        <w:t>0 score</w:t>
+      </w:r>
+      <w:r>
+        <w:t>s</w:t>
+      </w:r>
+      <w:r>
+        <w:t xml:space="preserve"> the skybox changes form level 1 skybox to next level skybox and the speed of the player increased to indicate the level change and to increase the difficulty and when </w:t>
+      </w:r>
+      <w:r>
+        <w:t xml:space="preserve">the </w:t>
+      </w:r>
+      <w:r>
+        <w:t>player achieves 250 score</w:t>
+      </w:r>
+      <w:r>
+        <w:t>s</w:t>
+      </w:r>
+      <w:r>
+        <w:t xml:space="preserve"> by collecting coins/science points then skybox is changed again and speed of the player increases to increase the difficulty as mention in the design doc. Designed and implemented the splash screen scene as mentioned by the designer </w:t>
+      </w:r>
+      <w:r>
+        <w:t>and the background of the splash</w:t>
+      </w:r>
+      <w:r>
+        <w:t xml:space="preserve"> </w:t>
+      </w:r>
+      <w:r>
+        <w:t xml:space="preserve">screen scene is created with </w:t>
       </w:r>
       <w:proofErr w:type="spellStart"/>
       <w:r>
-        <w:t>splashscreen</w:t>
+        <w:t>canva</w:t>
       </w:r>
       <w:proofErr w:type="spellEnd"/>
       <w:r>
-        <w:t xml:space="preserve"> scene is created with </w:t>
+        <w:t xml:space="preserve"> </w:t>
+      </w:r>
+      <w:hyperlink r:id="rId11" w:history="1">
+        <w:r>
+          <w:rPr>
+            <w:rStyle w:val="Hyperlink"/>
+          </w:rPr>
+          <w:t>[</w:t>
+        </w:r>
+        <w:r>
+          <w:rPr>
+            <w:rStyle w:val="Hyperlink"/>
+          </w:rPr>
+          <w:t>14</w:t>
+        </w:r>
+        <w:r>
+          <w:rPr>
+            <w:rStyle w:val="Hyperlink"/>
+          </w:rPr>
+          <w:t>]</w:t>
+        </w:r>
+      </w:hyperlink>
+      <w:r>
+        <w:t xml:space="preserve"> and then </w:t>
+      </w:r>
+      <w:r>
+        <w:t xml:space="preserve">the </w:t>
+      </w:r>
+      <w:r>
+        <w:t xml:space="preserve">fade script is applied to it. Created the </w:t>
       </w:r>
       <w:proofErr w:type="spellStart"/>
       <w:r>
-        <w:t>canva</w:t>
+        <w:t>MainMenu</w:t>
       </w:r>
       <w:proofErr w:type="spellEnd"/>
       <w:r>
-        <w:t xml:space="preserve"> [</w:t>
-      </w:r>
-      <w:r>
-        <w:t>14</w:t>
-      </w:r>
-      <w:r>
-        <w:t xml:space="preserve">] and then fade script is applied to it. Created the </w:t>
+        <w:t xml:space="preserve"> scene and set of buttons for </w:t>
       </w:r>
       <w:proofErr w:type="spellStart"/>
       <w:r>
@@ -329,90 +487,236 @@
       </w:r>
       <w:proofErr w:type="spellEnd"/>
       <w:r>
-        <w:t xml:space="preserve"> scene and set of buttons for </w:t>
+        <w:t xml:space="preserve"> and implemented the functionality of </w:t>
+      </w:r>
+      <w:r>
+        <w:t xml:space="preserve">the </w:t>
+      </w:r>
+      <w:r>
+        <w:t>play button that loads the level.</w:t>
+      </w:r>
+      <w:r>
+        <w:t xml:space="preserve"> Buttons Text are created using </w:t>
+      </w:r>
+      <w:hyperlink r:id="rId12" w:history="1">
+        <w:r>
+          <w:rPr>
+            <w:rStyle w:val="Hyperlink"/>
+          </w:rPr>
+          <w:t>[15]</w:t>
+        </w:r>
+      </w:hyperlink>
+      <w:r>
+        <w:t xml:space="preserve"> </w:t>
       </w:r>
       <w:proofErr w:type="spellStart"/>
       <w:r>
-        <w:t>MainMenu</w:t>
+        <w:t>TestMeshPro</w:t>
       </w:r>
       <w:proofErr w:type="spellEnd"/>
       <w:r>
-        <w:t xml:space="preserve"> and implemented the functionality of play button that loads the level.</w:t>
-      </w:r>
-      <w:r>
-        <w:t xml:space="preserve"> Buttons Text are created using </w:t>
-      </w:r>
-      <w:r>
-        <w:t xml:space="preserve">[15] </w:t>
+        <w:t>.</w:t>
+      </w:r>
+      <w:r>
+        <w:t xml:space="preserve"> </w:t>
+      </w:r>
+      <w:r>
+        <w:t>Cha</w:t>
+      </w:r>
+      <w:r>
+        <w:t>n</w:t>
+      </w:r>
+      <w:r>
+        <w:t xml:space="preserve">ged the score scripts and implemented scoring in </w:t>
+      </w:r>
+      <w:r>
+        <w:t>an</w:t>
+      </w:r>
+      <w:r>
+        <w:t xml:space="preserve">other way so that it could be accessed easily in </w:t>
+      </w:r>
+      <w:r>
+        <w:t xml:space="preserve">the </w:t>
+      </w:r>
+      <w:r>
+        <w:t>future</w:t>
+      </w:r>
+      <w:r>
+        <w:t>.</w:t>
+      </w:r>
+    </w:p>
+    <w:p>
+      <w:pPr>
+        <w:pStyle w:val="Heading1"/>
+      </w:pPr>
+      <w:r>
+        <w:t>10/12/2020</w:t>
+      </w:r>
+    </w:p>
+    <w:p>
+      <w:r>
+        <w:t xml:space="preserve">Thought about how to implement a slowdown pickup so first searched for the pickup assets from the asset store and found a potion pack </w:t>
+      </w:r>
+      <w:hyperlink r:id="rId13" w:history="1">
+        <w:r>
+          <w:rPr>
+            <w:rStyle w:val="Hyperlink"/>
+          </w:rPr>
+          <w:t>[</w:t>
+        </w:r>
+        <w:r>
+          <w:rPr>
+            <w:rStyle w:val="Hyperlink"/>
+          </w:rPr>
+          <w:t>16</w:t>
+        </w:r>
+        <w:r>
+          <w:rPr>
+            <w:rStyle w:val="Hyperlink"/>
+          </w:rPr>
+          <w:t>]</w:t>
+        </w:r>
+      </w:hyperlink>
+      <w:r>
+        <w:t xml:space="preserve"> decided to use green potion for slowing down the player speed and then implemented the slowdown potion by randomly generating the prefab thorough </w:t>
       </w:r>
       <w:proofErr w:type="spellStart"/>
       <w:r>
-        <w:t>TestMeshPro</w:t>
+        <w:t>slowpotionmanager</w:t>
       </w:r>
       <w:proofErr w:type="spellEnd"/>
       <w:r>
-        <w:t>.</w:t>
+        <w:t xml:space="preserve"> script and </w:t>
+      </w:r>
+      <w:proofErr w:type="spellStart"/>
+      <w:r>
+        <w:t>slowpotionpickup</w:t>
+      </w:r>
+      <w:proofErr w:type="spellEnd"/>
+      <w:r>
+        <w:t xml:space="preserve"> script and then thought that there should be messages displayed to the user so</w:t>
+      </w:r>
+      <w:r>
+        <w:t xml:space="preserve"> researched </w:t>
+      </w:r>
+      <w:hyperlink r:id="rId14" w:history="1">
+        <w:r>
+          <w:rPr>
+            <w:rStyle w:val="Hyperlink"/>
+          </w:rPr>
+          <w:t>[17]</w:t>
+        </w:r>
+      </w:hyperlink>
+      <w:hyperlink r:id="rId15" w:history="1">
+        <w:r>
+          <w:rPr>
+            <w:rStyle w:val="Hyperlink"/>
+          </w:rPr>
+          <w:t>[18]</w:t>
+        </w:r>
+      </w:hyperlink>
+      <w:r>
+        <w:t xml:space="preserve"> about it and</w:t>
+      </w:r>
+      <w:r>
+        <w:t xml:space="preserve"> added functions to display messages on the screen to let </w:t>
+      </w:r>
+      <w:r>
+        <w:t xml:space="preserve">the </w:t>
+      </w:r>
+      <w:r>
+        <w:t>player know when slowdown pickup id a</w:t>
+      </w:r>
+      <w:bookmarkStart w:id="0" w:name="_GoBack"/>
+      <w:bookmarkEnd w:id="0"/>
+      <w:r>
+        <w:t>ctivated and deactivated.</w:t>
+      </w:r>
+    </w:p>
+    <w:p>
+      <w:pPr>
+        <w:pStyle w:val="Heading1"/>
+      </w:pPr>
+      <w:r>
+        <w:t>11/12/2020</w:t>
+      </w:r>
+    </w:p>
+    <w:p>
+      <w:r>
+        <w:t xml:space="preserve">Thought that there should be messages displayed to the user about progression to other level and added functions to display messages on the screen to let </w:t>
+      </w:r>
+      <w:r>
+        <w:t xml:space="preserve">the </w:t>
+      </w:r>
+      <w:r>
+        <w:t>player know that he/she progressed to another level. Added main</w:t>
       </w:r>
       <w:r>
         <w:t xml:space="preserve"> </w:t>
       </w:r>
       <w:r>
-        <w:t>Cha</w:t>
-      </w:r>
-      <w:r>
-        <w:t>n</w:t>
-      </w:r>
-      <w:r>
-        <w:t>ged the score scripts and implemented scoring in other way so that it could be accessed easily in future</w:t>
-      </w:r>
-      <w:r>
-        <w:t>.</w:t>
-      </w:r>
-    </w:p>
-    <w:p>
-      <w:pPr>
-        <w:pStyle w:val="Heading1"/>
-      </w:pPr>
-      <w:r>
-        <w:t>10/12/2020</w:t>
-      </w:r>
-    </w:p>
-    <w:p>
-      <w:r>
-        <w:t>Thought about how to implement a slowdown pickup so first searched for the pickup assets from the asset store and found a potion pack [</w:t>
-      </w:r>
-      <w:r>
-        <w:t>16</w:t>
-      </w:r>
-      <w:r>
-        <w:t xml:space="preserve">] decided to use green potion for slowing down the player speed and then implemented the slowdown potion by randomly generating the prefab thorough </w:t>
-      </w:r>
-      <w:bookmarkStart w:id="0" w:name="_GoBack"/>
+        <w:t xml:space="preserve">menu instructions button and text of instructions and added explosion </w:t>
+      </w:r>
+      <w:hyperlink r:id="rId16" w:history="1">
+        <w:r>
+          <w:rPr>
+            <w:rStyle w:val="Hyperlink"/>
+          </w:rPr>
+          <w:t>[19]</w:t>
+        </w:r>
+      </w:hyperlink>
+      <w:r>
+        <w:t xml:space="preserve"> sound to the player that plays when </w:t>
+      </w:r>
       <w:proofErr w:type="spellStart"/>
       <w:r>
-        <w:t>slowpotionmanager</w:t>
+        <w:t>playership</w:t>
       </w:r>
       <w:proofErr w:type="spellEnd"/>
       <w:r>
+        <w:t xml:space="preserve"> collides with an asteroid. Added sound for the coins </w:t>
+      </w:r>
+      <w:hyperlink r:id="rId17" w:history="1">
+        <w:r>
+          <w:rPr>
+            <w:rStyle w:val="Hyperlink"/>
+          </w:rPr>
+          <w:t>[20]</w:t>
+        </w:r>
+      </w:hyperlink>
+      <w:r>
+        <w:t xml:space="preserve"> which when collected plays a sound that depends on player speed so </w:t>
+      </w:r>
+      <w:proofErr w:type="spellStart"/>
+      <w:r>
+        <w:t>e.g</w:t>
+      </w:r>
+      <w:proofErr w:type="spellEnd"/>
+      <w:r>
+        <w:t xml:space="preserve"> if the speed is fast like in level 2 then it will play short and quick.</w:t>
+      </w:r>
+      <w:r>
+        <w:t xml:space="preserve"> Added background </w:t>
+      </w:r>
+      <w:r>
+        <w:t xml:space="preserve">Sci-Fi </w:t>
+      </w:r>
+      <w:r>
+        <w:t>music</w:t>
+      </w:r>
+      <w:r>
         <w:t xml:space="preserve"> </w:t>
       </w:r>
-      <w:bookmarkEnd w:id="0"/>
-      <w:r>
-        <w:t xml:space="preserve">script and </w:t>
-      </w:r>
-      <w:proofErr w:type="spellStart"/>
-      <w:r>
-        <w:t>slowpotionpickup</w:t>
-      </w:r>
-      <w:proofErr w:type="spellEnd"/>
-      <w:r>
-        <w:t xml:space="preserve"> script and then thought that there should be messages displayed to the user so</w:t>
-      </w:r>
-      <w:r>
-        <w:t xml:space="preserve"> researched [17][18] about it and </w:t>
-      </w:r>
-      <w:r>
-        <w:t xml:space="preserve"> added functions to display messages on the screen to let player know when slowdown pickup id activated and deactivated.</w:t>
+      <w:hyperlink r:id="rId18" w:history="1">
+        <w:r>
+          <w:rPr>
+            <w:rStyle w:val="Hyperlink"/>
+          </w:rPr>
+          <w:t>[21]</w:t>
+        </w:r>
+      </w:hyperlink>
+      <w:r>
+        <w:t xml:space="preserve"> to the game as specified in the design document by the designer. </w:t>
       </w:r>
     </w:p>
     <w:p/>
@@ -429,6 +733,7 @@
       <w:bookmarkStart w:id="1" w:name="_References"/>
       <w:bookmarkEnd w:id="1"/>
       <w:r>
+        <w:lastRenderedPageBreak/>
         <w:t>References</w:t>
       </w:r>
     </w:p>
@@ -469,7 +774,7 @@
       <w:pPr>
         <w:pStyle w:val="Heading3"/>
       </w:pPr>
-      <w:hyperlink r:id="rId5" w:history="1">
+      <w:hyperlink r:id="rId19" w:history="1">
         <w:r>
           <w:rPr>
             <w:rStyle w:val="Hyperlink"/>
@@ -640,7 +945,7 @@
       <w:pPr>
         <w:pStyle w:val="ListNumber"/>
       </w:pPr>
-      <w:hyperlink r:id="rId6" w:history="1">
+      <w:hyperlink r:id="rId20" w:history="1">
         <w:r>
           <w:rPr>
             <w:rStyle w:val="Hyperlink"/>
@@ -658,12 +963,24 @@
           <w:u w:val="none"/>
         </w:rPr>
       </w:pPr>
-      <w:hyperlink r:id="rId7" w:history="1">
-        <w:r>
-          <w:rPr>
-            <w:rStyle w:val="Hyperlink"/>
-          </w:rPr>
-          <w:t>https://docs.unity3d.com/ScriptReference/Collider.OnTriggerEnter.html</w:t>
+      <w:hyperlink r:id="rId21" w:history="1">
+        <w:r>
+          <w:rPr>
+            <w:rStyle w:val="Hyperlink"/>
+          </w:rPr>
+          <w:t>https://docs.unity3d.com/ScriptReference/Collider.OnT</w:t>
+        </w:r>
+        <w:r>
+          <w:rPr>
+            <w:rStyle w:val="Hyperlink"/>
+          </w:rPr>
+          <w:t>r</w:t>
+        </w:r>
+        <w:r>
+          <w:rPr>
+            <w:rStyle w:val="Hyperlink"/>
+          </w:rPr>
+          <w:t>iggerEnter.html</w:t>
         </w:r>
       </w:hyperlink>
     </w:p>
@@ -671,12 +988,24 @@
       <w:pPr>
         <w:pStyle w:val="ListNumber"/>
       </w:pPr>
-      <w:hyperlink r:id="rId8" w:history="1">
-        <w:r>
-          <w:rPr>
-            <w:rStyle w:val="Hyperlink"/>
-          </w:rPr>
-          <w:t>https://assetstore.unity.com/packages/2d/textures-materials/sky/starfield-skybox-92717</w:t>
+      <w:hyperlink r:id="rId22" w:history="1">
+        <w:r>
+          <w:rPr>
+            <w:rStyle w:val="Hyperlink"/>
+          </w:rPr>
+          <w:t>https://assetstore.unity.com/packages/2d/te</w:t>
+        </w:r>
+        <w:r>
+          <w:rPr>
+            <w:rStyle w:val="Hyperlink"/>
+          </w:rPr>
+          <w:t>x</w:t>
+        </w:r>
+        <w:r>
+          <w:rPr>
+            <w:rStyle w:val="Hyperlink"/>
+          </w:rPr>
+          <w:t>tures-materials/sky/starfield-skybox-92717</w:t>
         </w:r>
       </w:hyperlink>
     </w:p>
@@ -684,12 +1013,24 @@
       <w:pPr>
         <w:pStyle w:val="ListNumber"/>
       </w:pPr>
-      <w:hyperlink r:id="rId9" w:history="1">
-        <w:r>
-          <w:rPr>
-            <w:rStyle w:val="Hyperlink"/>
-          </w:rPr>
-          <w:t>https://assetstore.unity.com/packages/3d/environments/asteroids-pack-84988</w:t>
+      <w:hyperlink r:id="rId23" w:history="1">
+        <w:r>
+          <w:rPr>
+            <w:rStyle w:val="Hyperlink"/>
+          </w:rPr>
+          <w:t>https://assetstore.unity.com/packages/3d/envir</w:t>
+        </w:r>
+        <w:r>
+          <w:rPr>
+            <w:rStyle w:val="Hyperlink"/>
+          </w:rPr>
+          <w:t>o</w:t>
+        </w:r>
+        <w:r>
+          <w:rPr>
+            <w:rStyle w:val="Hyperlink"/>
+          </w:rPr>
+          <w:t>nments/asteroids-pack-84988</w:t>
         </w:r>
       </w:hyperlink>
     </w:p>
@@ -702,38 +1043,36 @@
           <w:u w:val="none"/>
         </w:rPr>
       </w:pPr>
-      <w:hyperlink r:id="rId10" w:history="1">
-        <w:r>
-          <w:rPr>
-            <w:rStyle w:val="Hyperlink"/>
-          </w:rPr>
-          <w:t>https://assetstore.unity.com/packages/3d/vehicles/space/highres-shuttle-class-starship-7480</w:t>
-        </w:r>
-      </w:hyperlink>
-    </w:p>
-    <w:p>
-      <w:pPr>
-        <w:pStyle w:val="ListNumber"/>
-      </w:pPr>
-      <w:hyperlink r:id="rId11" w:history="1">
-        <w:r>
-          <w:rPr>
-            <w:rStyle w:val="Hyperlink"/>
-          </w:rPr>
-          <w:t>https://assetstore.unity.com/packages/2d/textures-materials/sky/skybox-volume-2-nebula-3392</w:t>
-        </w:r>
-      </w:hyperlink>
-    </w:p>
-    <w:p>
-      <w:pPr>
-        <w:pStyle w:val="ListNumber"/>
-      </w:pPr>
-      <w:hyperlink r:id="rId12" w:history="1">
-        <w:r>
-          <w:rPr>
-            <w:rStyle w:val="Hyperlink"/>
-          </w:rPr>
-          <w:t>https://www.canva.com/</w:t>
+      <w:hyperlink r:id="rId24" w:history="1">
+        <w:r>
+          <w:rPr>
+            <w:rStyle w:val="Hyperlink"/>
+          </w:rPr>
+          <w:t>https://assetstore.unity.com/pack</w:t>
+        </w:r>
+        <w:r>
+          <w:rPr>
+            <w:rStyle w:val="Hyperlink"/>
+          </w:rPr>
+          <w:t>a</w:t>
+        </w:r>
+        <w:r>
+          <w:rPr>
+            <w:rStyle w:val="Hyperlink"/>
+          </w:rPr>
+          <w:t>ges/3d/vehicle</w:t>
+        </w:r>
+        <w:r>
+          <w:rPr>
+            <w:rStyle w:val="Hyperlink"/>
+          </w:rPr>
+          <w:t>s</w:t>
+        </w:r>
+        <w:r>
+          <w:rPr>
+            <w:rStyle w:val="Hyperlink"/>
+          </w:rPr>
+          <w:t>/space/highres-shuttle-class-starship-7480</w:t>
         </w:r>
       </w:hyperlink>
     </w:p>
@@ -746,12 +1085,30 @@
           <w:u w:val="none"/>
         </w:rPr>
       </w:pPr>
-      <w:hyperlink r:id="rId13" w:history="1">
-        <w:r>
-          <w:rPr>
-            <w:rStyle w:val="Hyperlink"/>
-          </w:rPr>
-          <w:t>https://assetstore.unity.com/packages/essentials/beta-projects/textmesh-pro-84126</w:t>
+      <w:hyperlink r:id="rId25" w:history="1">
+        <w:r>
+          <w:rPr>
+            <w:rStyle w:val="Hyperlink"/>
+          </w:rPr>
+          <w:t>https://assetstore.unity.com/packa</w:t>
+        </w:r>
+        <w:r>
+          <w:rPr>
+            <w:rStyle w:val="Hyperlink"/>
+          </w:rPr>
+          <w:t>g</w:t>
+        </w:r>
+        <w:r>
+          <w:rPr>
+            <w:rStyle w:val="Hyperlink"/>
+          </w:rPr>
+          <w:t>e</w:t>
+        </w:r>
+        <w:r>
+          <w:rPr>
+            <w:rStyle w:val="Hyperlink"/>
+          </w:rPr>
+          <w:t>s/2d/textures-materials/sky/skybox-volume-2-nebula-3392</w:t>
         </w:r>
       </w:hyperlink>
     </w:p>
@@ -759,25 +1116,54 @@
       <w:pPr>
         <w:pStyle w:val="ListNumber"/>
       </w:pPr>
-      <w:hyperlink r:id="rId14" w:history="1">
-        <w:r>
-          <w:rPr>
-            <w:rStyle w:val="Hyperlink"/>
-          </w:rPr>
-          <w:t>https://assetstore.unity.com/packages/3d/props/potions-115115</w:t>
+      <w:hyperlink r:id="rId26" w:history="1">
+        <w:r>
+          <w:rPr>
+            <w:rStyle w:val="Hyperlink"/>
+          </w:rPr>
+          <w:t>https://www.c</w:t>
+        </w:r>
+        <w:r>
+          <w:rPr>
+            <w:rStyle w:val="Hyperlink"/>
+          </w:rPr>
+          <w:t>a</w:t>
+        </w:r>
+        <w:r>
+          <w:rPr>
+            <w:rStyle w:val="Hyperlink"/>
+          </w:rPr>
+          <w:t>nva.com/</w:t>
         </w:r>
       </w:hyperlink>
     </w:p>
     <w:p>
       <w:pPr>
         <w:pStyle w:val="ListNumber"/>
-      </w:pPr>
-      <w:hyperlink r:id="rId15" w:history="1">
-        <w:r>
-          <w:rPr>
-            <w:rStyle w:val="Hyperlink"/>
-          </w:rPr>
-          <w:t>https://answers.unity.com/questions/44137/if-gameobject-is-active.html</w:t>
+        <w:rPr>
+          <w:rStyle w:val="Hyperlink"/>
+          <w:color w:val="auto"/>
+          <w:u w:val="none"/>
+        </w:rPr>
+      </w:pPr>
+      <w:hyperlink r:id="rId27" w:history="1">
+        <w:r>
+          <w:rPr>
+            <w:rStyle w:val="Hyperlink"/>
+          </w:rPr>
+          <w:t>https://assetstore.unity.com/packages/essentials/beta-projects/textmesh-</w:t>
+        </w:r>
+        <w:r>
+          <w:rPr>
+            <w:rStyle w:val="Hyperlink"/>
+          </w:rPr>
+          <w:t>p</w:t>
+        </w:r>
+        <w:r>
+          <w:rPr>
+            <w:rStyle w:val="Hyperlink"/>
+          </w:rPr>
+          <w:t>ro-84126</w:t>
         </w:r>
       </w:hyperlink>
     </w:p>
@@ -785,12 +1171,147 @@
       <w:pPr>
         <w:pStyle w:val="ListNumber"/>
       </w:pPr>
-      <w:hyperlink r:id="rId16" w:history="1">
-        <w:r>
-          <w:rPr>
-            <w:rStyle w:val="Hyperlink"/>
-          </w:rPr>
-          <w:t>https://www.youtube.com/watch?v=IvHqAzhIDSE&amp;ab_channel=Kalm1Games</w:t>
+      <w:hyperlink r:id="rId28" w:history="1">
+        <w:r>
+          <w:rPr>
+            <w:rStyle w:val="Hyperlink"/>
+          </w:rPr>
+          <w:t>https://assetstore.unity.com/packages/3d/props/potions-11</w:t>
+        </w:r>
+        <w:r>
+          <w:rPr>
+            <w:rStyle w:val="Hyperlink"/>
+          </w:rPr>
+          <w:t>5</w:t>
+        </w:r>
+        <w:r>
+          <w:rPr>
+            <w:rStyle w:val="Hyperlink"/>
+          </w:rPr>
+          <w:t>115</w:t>
+        </w:r>
+      </w:hyperlink>
+    </w:p>
+    <w:p>
+      <w:pPr>
+        <w:pStyle w:val="ListNumber"/>
+      </w:pPr>
+      <w:hyperlink r:id="rId29" w:history="1">
+        <w:r>
+          <w:rPr>
+            <w:rStyle w:val="Hyperlink"/>
+          </w:rPr>
+          <w:t>https://answers.unity.com/questions/44137/if-gameobject-</w:t>
+        </w:r>
+        <w:r>
+          <w:rPr>
+            <w:rStyle w:val="Hyperlink"/>
+          </w:rPr>
+          <w:t>i</w:t>
+        </w:r>
+        <w:r>
+          <w:rPr>
+            <w:rStyle w:val="Hyperlink"/>
+          </w:rPr>
+          <w:t>s-active.html</w:t>
+        </w:r>
+      </w:hyperlink>
+    </w:p>
+    <w:p>
+      <w:pPr>
+        <w:pStyle w:val="ListNumber"/>
+        <w:rPr>
+          <w:rStyle w:val="Hyperlink"/>
+          <w:color w:val="auto"/>
+          <w:u w:val="none"/>
+        </w:rPr>
+      </w:pPr>
+      <w:hyperlink r:id="rId30" w:history="1">
+        <w:r>
+          <w:rPr>
+            <w:rStyle w:val="Hyperlink"/>
+          </w:rPr>
+          <w:t>https://www.youtube.com/watch?v=IvHqAzhIDSE&amp;ab_channel=</w:t>
+        </w:r>
+        <w:r>
+          <w:rPr>
+            <w:rStyle w:val="Hyperlink"/>
+          </w:rPr>
+          <w:t>K</w:t>
+        </w:r>
+        <w:r>
+          <w:rPr>
+            <w:rStyle w:val="Hyperlink"/>
+          </w:rPr>
+          <w:t>alm1Games</w:t>
+        </w:r>
+      </w:hyperlink>
+    </w:p>
+    <w:p>
+      <w:pPr>
+        <w:pStyle w:val="ListNumber"/>
+        <w:rPr>
+          <w:rStyle w:val="Hyperlink"/>
+          <w:color w:val="auto"/>
+          <w:u w:val="none"/>
+        </w:rPr>
+      </w:pPr>
+      <w:hyperlink r:id="rId31" w:history="1">
+        <w:r>
+          <w:rPr>
+            <w:rStyle w:val="Hyperlink"/>
+          </w:rPr>
+          <w:t>https://assetstore.unity.com/packages/audio/sound-fx/grenade-sound-f</w:t>
+        </w:r>
+        <w:r>
+          <w:rPr>
+            <w:rStyle w:val="Hyperlink"/>
+          </w:rPr>
+          <w:t>x</w:t>
+        </w:r>
+        <w:r>
+          <w:rPr>
+            <w:rStyle w:val="Hyperlink"/>
+          </w:rPr>
+          <w:t>-147490</w:t>
+        </w:r>
+      </w:hyperlink>
+    </w:p>
+    <w:p>
+      <w:pPr>
+        <w:pStyle w:val="ListNumber"/>
+      </w:pPr>
+      <w:hyperlink r:id="rId32" w:history="1">
+        <w:r>
+          <w:rPr>
+            <w:rStyle w:val="Hyperlink"/>
+          </w:rPr>
+          <w:t>https://assetstore.unity.com/packages/audio/sound-fx/free-casual-game-sfx-pa</w:t>
+        </w:r>
+        <w:r>
+          <w:rPr>
+            <w:rStyle w:val="Hyperlink"/>
+          </w:rPr>
+          <w:t>c</w:t>
+        </w:r>
+        <w:r>
+          <w:rPr>
+            <w:rStyle w:val="Hyperlink"/>
+          </w:rPr>
+          <w:t>k-54116</w:t>
+        </w:r>
+      </w:hyperlink>
+    </w:p>
+    <w:p>
+      <w:pPr>
+        <w:pStyle w:val="ListNumber"/>
+      </w:pPr>
+      <w:hyperlink r:id="rId33" w:history="1">
+        <w:r>
+          <w:rPr>
+            <w:rStyle w:val="Hyperlink"/>
+          </w:rPr>
+          <w:t>https://assetstore.unity.com/packages/audio/music/electronic/synthwave-sci-fi-music-pack-184583</w:t>
         </w:r>
       </w:hyperlink>
     </w:p>

</xml_diff>

<commit_message>
added pause and options button, music and sfx sliders,game last score,back button and stat panel
</commit_message>
<xml_diff>
--- a/Developer Diary.docx
+++ b/Developer Diary.docx
@@ -434,17 +434,101 @@
         <w:t xml:space="preserve"> </w:t>
       </w:r>
       <w:r>
-        <w:t xml:space="preserve">screen scene is created with </w:t>
-      </w:r>
-      <w:proofErr w:type="spellStart"/>
-      <w:r>
-        <w:t>canva</w:t>
-      </w:r>
-      <w:proofErr w:type="spellEnd"/>
+        <w:t xml:space="preserve">screen scene is created with canva </w:t>
+      </w:r>
+      <w:hyperlink r:id="rId11" w:history="1">
+        <w:r>
+          <w:rPr>
+            <w:rStyle w:val="Hyperlink"/>
+          </w:rPr>
+          <w:t>[</w:t>
+        </w:r>
+        <w:r>
+          <w:rPr>
+            <w:rStyle w:val="Hyperlink"/>
+          </w:rPr>
+          <w:t>14</w:t>
+        </w:r>
+        <w:r>
+          <w:rPr>
+            <w:rStyle w:val="Hyperlink"/>
+          </w:rPr>
+          <w:t>]</w:t>
+        </w:r>
+      </w:hyperlink>
+      <w:r>
+        <w:t xml:space="preserve"> and then </w:t>
+      </w:r>
+      <w:r>
+        <w:t xml:space="preserve">the </w:t>
+      </w:r>
+      <w:r>
+        <w:t xml:space="preserve">fade script is applied to it. Created the MainMenu scene and set of buttons for MainMenu and implemented the functionality of </w:t>
+      </w:r>
+      <w:r>
+        <w:t xml:space="preserve">the </w:t>
+      </w:r>
+      <w:r>
+        <w:t>play button that loads the level.</w:t>
+      </w:r>
+      <w:r>
+        <w:t xml:space="preserve"> Buttons Text are created using </w:t>
+      </w:r>
+      <w:hyperlink r:id="rId12" w:history="1">
+        <w:r>
+          <w:rPr>
+            <w:rStyle w:val="Hyperlink"/>
+          </w:rPr>
+          <w:t>[15]</w:t>
+        </w:r>
+      </w:hyperlink>
       <w:r>
         <w:t xml:space="preserve"> </w:t>
       </w:r>
-      <w:hyperlink r:id="rId11" w:history="1">
+      <w:r>
+        <w:t>TestMeshPro.</w:t>
+      </w:r>
+      <w:r>
+        <w:t xml:space="preserve"> </w:t>
+      </w:r>
+      <w:r>
+        <w:t>Cha</w:t>
+      </w:r>
+      <w:r>
+        <w:t>n</w:t>
+      </w:r>
+      <w:r>
+        <w:t xml:space="preserve">ged the score scripts and implemented scoring in </w:t>
+      </w:r>
+      <w:r>
+        <w:t>an</w:t>
+      </w:r>
+      <w:r>
+        <w:t xml:space="preserve">other way so that it could be accessed easily in </w:t>
+      </w:r>
+      <w:r>
+        <w:t xml:space="preserve">the </w:t>
+      </w:r>
+      <w:r>
+        <w:t>future</w:t>
+      </w:r>
+      <w:r>
+        <w:t>.</w:t>
+      </w:r>
+    </w:p>
+    <w:p>
+      <w:pPr>
+        <w:pStyle w:val="Heading1"/>
+      </w:pPr>
+      <w:r>
+        <w:t>10/12/2020</w:t>
+      </w:r>
+    </w:p>
+    <w:p>
+      <w:r>
+        <w:t xml:space="preserve">Thought about how to implement a slowdown pickup so first searched for the pickup assets from the asset store and found a potion pack </w:t>
+      </w:r>
+      <w:hyperlink r:id="rId13" w:history="1">
         <w:r>
           <w:rPr>
             <w:rStyle w:val="Hyperlink"/>
@@ -455,7 +539,7 @@
           <w:rPr>
             <w:rStyle w:val="Hyperlink"/>
           </w:rPr>
-          <w:t>14</w:t>
+          <w:t>16</w:t>
         </w:r>
         <w:r>
           <w:rPr>
@@ -465,84 +549,108 @@
         </w:r>
       </w:hyperlink>
       <w:r>
-        <w:t xml:space="preserve"> and then </w:t>
+        <w:t xml:space="preserve"> decided to use green potion for slowing down the player speed and then implemented the slowdown potion by randomly generating the prefab thorough slowpotionmanager script and slowpotionpickup script and then thought that there should be messages displayed to the user so</w:t>
+      </w:r>
+      <w:r>
+        <w:t xml:space="preserve"> researched </w:t>
+      </w:r>
+      <w:hyperlink r:id="rId14" w:history="1">
+        <w:r>
+          <w:rPr>
+            <w:rStyle w:val="Hyperlink"/>
+          </w:rPr>
+          <w:t>[17]</w:t>
+        </w:r>
+      </w:hyperlink>
+      <w:hyperlink r:id="rId15" w:history="1">
+        <w:r>
+          <w:rPr>
+            <w:rStyle w:val="Hyperlink"/>
+          </w:rPr>
+          <w:t>[18]</w:t>
+        </w:r>
+      </w:hyperlink>
+      <w:r>
+        <w:t xml:space="preserve"> about it and</w:t>
+      </w:r>
+      <w:r>
+        <w:t xml:space="preserve"> added functions to display messages on the screen to let </w:t>
       </w:r>
       <w:r>
         <w:t xml:space="preserve">the </w:t>
       </w:r>
       <w:r>
-        <w:t xml:space="preserve">fade script is applied to it. Created the </w:t>
-      </w:r>
-      <w:proofErr w:type="spellStart"/>
-      <w:r>
-        <w:t>MainMenu</w:t>
-      </w:r>
-      <w:proofErr w:type="spellEnd"/>
-      <w:r>
-        <w:t xml:space="preserve"> scene and set of buttons for </w:t>
-      </w:r>
-      <w:proofErr w:type="spellStart"/>
-      <w:r>
-        <w:t>MainMenu</w:t>
-      </w:r>
-      <w:proofErr w:type="spellEnd"/>
-      <w:r>
-        <w:t xml:space="preserve"> and implemented the functionality of </w:t>
+        <w:t>player know when slowdown pickup id activated and deactivated.</w:t>
+      </w:r>
+    </w:p>
+    <w:p>
+      <w:pPr>
+        <w:pStyle w:val="Heading1"/>
+      </w:pPr>
+      <w:r>
+        <w:t>11/12/2020</w:t>
+      </w:r>
+    </w:p>
+    <w:p>
+      <w:r>
+        <w:t xml:space="preserve">Thought that there should be messages displayed to the user about progression to other level and added functions to display messages on the screen to let </w:t>
       </w:r>
       <w:r>
         <w:t xml:space="preserve">the </w:t>
       </w:r>
       <w:r>
-        <w:t>play button that loads the level.</w:t>
-      </w:r>
-      <w:r>
-        <w:t xml:space="preserve"> Buttons Text are created using </w:t>
-      </w:r>
-      <w:hyperlink r:id="rId12" w:history="1">
-        <w:r>
-          <w:rPr>
-            <w:rStyle w:val="Hyperlink"/>
-          </w:rPr>
-          <w:t>[15]</w:t>
-        </w:r>
-      </w:hyperlink>
+        <w:t>player know that he/she progressed to another level. Added main</w:t>
+      </w:r>
       <w:r>
         <w:t xml:space="preserve"> </w:t>
       </w:r>
-      <w:proofErr w:type="spellStart"/>
-      <w:r>
-        <w:t>TestMeshPro</w:t>
-      </w:r>
-      <w:proofErr w:type="spellEnd"/>
-      <w:r>
-        <w:t>.</w:t>
+      <w:r>
+        <w:t xml:space="preserve">menu instructions button and text of instructions and added explosion </w:t>
+      </w:r>
+      <w:hyperlink r:id="rId16" w:history="1">
+        <w:r>
+          <w:rPr>
+            <w:rStyle w:val="Hyperlink"/>
+          </w:rPr>
+          <w:t>[19]</w:t>
+        </w:r>
+      </w:hyperlink>
+      <w:r>
+        <w:t xml:space="preserve"> sound to the player that plays when playership collides with an asteroid. Added sound for the coins </w:t>
+      </w:r>
+      <w:hyperlink r:id="rId17" w:history="1">
+        <w:r>
+          <w:rPr>
+            <w:rStyle w:val="Hyperlink"/>
+          </w:rPr>
+          <w:t>[20]</w:t>
+        </w:r>
+      </w:hyperlink>
+      <w:r>
+        <w:t xml:space="preserve"> which when collected plays a sound that depends on player speed so e.g if the speed is fast like in level 2 then it will play short and quick.</w:t>
+      </w:r>
+      <w:r>
+        <w:t xml:space="preserve"> Added background </w:t>
+      </w:r>
+      <w:r>
+        <w:t xml:space="preserve">Sci-Fi </w:t>
+      </w:r>
+      <w:r>
+        <w:t>music</w:t>
       </w:r>
       <w:r>
         <w:t xml:space="preserve"> </w:t>
       </w:r>
-      <w:r>
-        <w:t>Cha</w:t>
-      </w:r>
-      <w:r>
-        <w:t>n</w:t>
-      </w:r>
-      <w:r>
-        <w:t xml:space="preserve">ged the score scripts and implemented scoring in </w:t>
-      </w:r>
-      <w:r>
-        <w:t>an</w:t>
-      </w:r>
-      <w:r>
-        <w:t xml:space="preserve">other way so that it could be accessed easily in </w:t>
-      </w:r>
-      <w:r>
-        <w:t xml:space="preserve">the </w:t>
-      </w:r>
-      <w:r>
-        <w:t>future</w:t>
-      </w:r>
-      <w:r>
-        <w:t>.</w:t>
+      <w:hyperlink r:id="rId18" w:history="1">
+        <w:r>
+          <w:rPr>
+            <w:rStyle w:val="Hyperlink"/>
+          </w:rPr>
+          <w:t>[21]</w:t>
+        </w:r>
+      </w:hyperlink>
+      <w:r>
+        <w:t xml:space="preserve"> to the game as specified in the design document by the designer. </w:t>
       </w:r>
     </w:p>
     <w:p>
@@ -550,174 +658,15 @@
         <w:pStyle w:val="Heading1"/>
       </w:pPr>
       <w:r>
-        <w:t>10/12/2020</w:t>
-      </w:r>
-    </w:p>
-    <w:p>
-      <w:r>
-        <w:t xml:space="preserve">Thought about how to implement a slowdown pickup so first searched for the pickup assets from the asset store and found a potion pack </w:t>
-      </w:r>
-      <w:hyperlink r:id="rId13" w:history="1">
-        <w:r>
-          <w:rPr>
-            <w:rStyle w:val="Hyperlink"/>
-          </w:rPr>
-          <w:t>[</w:t>
-        </w:r>
-        <w:r>
-          <w:rPr>
-            <w:rStyle w:val="Hyperlink"/>
-          </w:rPr>
-          <w:t>16</w:t>
-        </w:r>
-        <w:r>
-          <w:rPr>
-            <w:rStyle w:val="Hyperlink"/>
-          </w:rPr>
-          <w:t>]</w:t>
-        </w:r>
-      </w:hyperlink>
-      <w:r>
-        <w:t xml:space="preserve"> decided to use green potion for slowing down the player speed and then implemented the slowdown potion by randomly generating the prefab thorough </w:t>
-      </w:r>
-      <w:proofErr w:type="spellStart"/>
-      <w:r>
-        <w:t>slowpotionmanager</w:t>
-      </w:r>
-      <w:proofErr w:type="spellEnd"/>
-      <w:r>
-        <w:t xml:space="preserve"> script and </w:t>
-      </w:r>
-      <w:proofErr w:type="spellStart"/>
-      <w:r>
-        <w:t>slowpotionpickup</w:t>
-      </w:r>
-      <w:proofErr w:type="spellEnd"/>
-      <w:r>
-        <w:t xml:space="preserve"> script and then thought that there should be messages displayed to the user so</w:t>
-      </w:r>
-      <w:r>
-        <w:t xml:space="preserve"> researched </w:t>
-      </w:r>
-      <w:hyperlink r:id="rId14" w:history="1">
-        <w:r>
-          <w:rPr>
-            <w:rStyle w:val="Hyperlink"/>
-          </w:rPr>
-          <w:t>[17]</w:t>
-        </w:r>
-      </w:hyperlink>
-      <w:hyperlink r:id="rId15" w:history="1">
-        <w:r>
-          <w:rPr>
-            <w:rStyle w:val="Hyperlink"/>
-          </w:rPr>
-          <w:t>[18]</w:t>
-        </w:r>
-      </w:hyperlink>
-      <w:r>
-        <w:t xml:space="preserve"> about it and</w:t>
-      </w:r>
-      <w:r>
-        <w:t xml:space="preserve"> added functions to display messages on the screen to let </w:t>
-      </w:r>
-      <w:r>
-        <w:t xml:space="preserve">the </w:t>
-      </w:r>
-      <w:r>
-        <w:t>player know when slowdown pickup id a</w:t>
+        <w:t>12/12/2020</w:t>
+      </w:r>
+    </w:p>
+    <w:p>
+      <w:r>
+        <w:t>As specified in the game design document added options button on the game dashboard that shows the two sliders for adjusting music and effects volume. And added a pause button that pauses the game and a tick sign resume button that resumes the game and added the functionality of the instructions panel , back button , options button , and added last scores in the scores panel of the main menu</w:t>
       </w:r>
       <w:bookmarkStart w:id="0" w:name="_GoBack"/>
       <w:bookmarkEnd w:id="0"/>
-      <w:r>
-        <w:t>ctivated and deactivated.</w:t>
-      </w:r>
-    </w:p>
-    <w:p>
-      <w:pPr>
-        <w:pStyle w:val="Heading1"/>
-      </w:pPr>
-      <w:r>
-        <w:t>11/12/2020</w:t>
-      </w:r>
-    </w:p>
-    <w:p>
-      <w:r>
-        <w:t xml:space="preserve">Thought that there should be messages displayed to the user about progression to other level and added functions to display messages on the screen to let </w:t>
-      </w:r>
-      <w:r>
-        <w:t xml:space="preserve">the </w:t>
-      </w:r>
-      <w:r>
-        <w:t>player know that he/she progressed to another level. Added main</w:t>
-      </w:r>
-      <w:r>
-        <w:t xml:space="preserve"> </w:t>
-      </w:r>
-      <w:r>
-        <w:t xml:space="preserve">menu instructions button and text of instructions and added explosion </w:t>
-      </w:r>
-      <w:hyperlink r:id="rId16" w:history="1">
-        <w:r>
-          <w:rPr>
-            <w:rStyle w:val="Hyperlink"/>
-          </w:rPr>
-          <w:t>[19]</w:t>
-        </w:r>
-      </w:hyperlink>
-      <w:r>
-        <w:t xml:space="preserve"> sound to the player that plays when </w:t>
-      </w:r>
-      <w:proofErr w:type="spellStart"/>
-      <w:r>
-        <w:t>playership</w:t>
-      </w:r>
-      <w:proofErr w:type="spellEnd"/>
-      <w:r>
-        <w:t xml:space="preserve"> collides with an asteroid. Added sound for the coins </w:t>
-      </w:r>
-      <w:hyperlink r:id="rId17" w:history="1">
-        <w:r>
-          <w:rPr>
-            <w:rStyle w:val="Hyperlink"/>
-          </w:rPr>
-          <w:t>[20]</w:t>
-        </w:r>
-      </w:hyperlink>
-      <w:r>
-        <w:t xml:space="preserve"> which when collected plays a sound that depends on player speed so </w:t>
-      </w:r>
-      <w:proofErr w:type="spellStart"/>
-      <w:r>
-        <w:t>e.g</w:t>
-      </w:r>
-      <w:proofErr w:type="spellEnd"/>
-      <w:r>
-        <w:t xml:space="preserve"> if the speed is fast like in level 2 then it will play short and quick.</w:t>
-      </w:r>
-      <w:r>
-        <w:t xml:space="preserve"> Added background </w:t>
-      </w:r>
-      <w:r>
-        <w:t xml:space="preserve">Sci-Fi </w:t>
-      </w:r>
-      <w:r>
-        <w:t>music</w:t>
-      </w:r>
-      <w:r>
-        <w:t xml:space="preserve"> </w:t>
-      </w:r>
-      <w:hyperlink r:id="rId18" w:history="1">
-        <w:r>
-          <w:rPr>
-            <w:rStyle w:val="Hyperlink"/>
-          </w:rPr>
-          <w:t>[21]</w:t>
-        </w:r>
-      </w:hyperlink>
-      <w:r>
-        <w:t xml:space="preserve"> to the game as specified in the design document by the designer. </w:t>
-      </w:r>
     </w:p>
     <w:p/>
     <w:p>
@@ -733,7 +682,6 @@
       <w:bookmarkStart w:id="1" w:name="_References"/>
       <w:bookmarkEnd w:id="1"/>
       <w:r>
-        <w:lastRenderedPageBreak/>
         <w:t>References</w:t>
       </w:r>
     </w:p>
@@ -968,19 +916,7 @@
           <w:rPr>
             <w:rStyle w:val="Hyperlink"/>
           </w:rPr>
-          <w:t>https://docs.unity3d.com/ScriptReference/Collider.OnT</w:t>
-        </w:r>
-        <w:r>
-          <w:rPr>
-            <w:rStyle w:val="Hyperlink"/>
-          </w:rPr>
-          <w:t>r</w:t>
-        </w:r>
-        <w:r>
-          <w:rPr>
-            <w:rStyle w:val="Hyperlink"/>
-          </w:rPr>
-          <w:t>iggerEnter.html</w:t>
+          <w:t>https://docs.unity3d.com/ScriptReference/Collider.OnTriggerEnter.html</w:t>
         </w:r>
       </w:hyperlink>
     </w:p>
@@ -993,19 +929,7 @@
           <w:rPr>
             <w:rStyle w:val="Hyperlink"/>
           </w:rPr>
-          <w:t>https://assetstore.unity.com/packages/2d/te</w:t>
-        </w:r>
-        <w:r>
-          <w:rPr>
-            <w:rStyle w:val="Hyperlink"/>
-          </w:rPr>
-          <w:t>x</w:t>
-        </w:r>
-        <w:r>
-          <w:rPr>
-            <w:rStyle w:val="Hyperlink"/>
-          </w:rPr>
-          <w:t>tures-materials/sky/starfield-skybox-92717</w:t>
+          <w:t>https://assetstore.unity.com/packages/2d/textures-materials/sky/starfield-skybox-92717</w:t>
         </w:r>
       </w:hyperlink>
     </w:p>
@@ -1018,19 +942,7 @@
           <w:rPr>
             <w:rStyle w:val="Hyperlink"/>
           </w:rPr>
-          <w:t>https://assetstore.unity.com/packages/3d/envir</w:t>
-        </w:r>
-        <w:r>
-          <w:rPr>
-            <w:rStyle w:val="Hyperlink"/>
-          </w:rPr>
-          <w:t>o</w:t>
-        </w:r>
-        <w:r>
-          <w:rPr>
-            <w:rStyle w:val="Hyperlink"/>
-          </w:rPr>
-          <w:t>nments/asteroids-pack-84988</w:t>
+          <w:t>https://assetstore.unity.com/packages/3d/environments/asteroids-pack-84988</w:t>
         </w:r>
       </w:hyperlink>
     </w:p>
@@ -1048,31 +960,7 @@
           <w:rPr>
             <w:rStyle w:val="Hyperlink"/>
           </w:rPr>
-          <w:t>https://assetstore.unity.com/pack</w:t>
-        </w:r>
-        <w:r>
-          <w:rPr>
-            <w:rStyle w:val="Hyperlink"/>
-          </w:rPr>
-          <w:t>a</w:t>
-        </w:r>
-        <w:r>
-          <w:rPr>
-            <w:rStyle w:val="Hyperlink"/>
-          </w:rPr>
-          <w:t>ges/3d/vehicle</w:t>
-        </w:r>
-        <w:r>
-          <w:rPr>
-            <w:rStyle w:val="Hyperlink"/>
-          </w:rPr>
-          <w:t>s</w:t>
-        </w:r>
-        <w:r>
-          <w:rPr>
-            <w:rStyle w:val="Hyperlink"/>
-          </w:rPr>
-          <w:t>/space/highres-shuttle-class-starship-7480</w:t>
+          <w:t>https://assetstore.unity.com/packages/3d/vehicles/space/highres-shuttle-class-starship-7480</w:t>
         </w:r>
       </w:hyperlink>
     </w:p>
@@ -1090,25 +978,7 @@
           <w:rPr>
             <w:rStyle w:val="Hyperlink"/>
           </w:rPr>
-          <w:t>https://assetstore.unity.com/packa</w:t>
-        </w:r>
-        <w:r>
-          <w:rPr>
-            <w:rStyle w:val="Hyperlink"/>
-          </w:rPr>
-          <w:t>g</w:t>
-        </w:r>
-        <w:r>
-          <w:rPr>
-            <w:rStyle w:val="Hyperlink"/>
-          </w:rPr>
-          <w:t>e</w:t>
-        </w:r>
-        <w:r>
-          <w:rPr>
-            <w:rStyle w:val="Hyperlink"/>
-          </w:rPr>
-          <w:t>s/2d/textures-materials/sky/skybox-volume-2-nebula-3392</w:t>
+          <w:t>https://assetstore.unity.com/packages/2d/textures-materials/sky/skybox-volume-2-nebula-3392</w:t>
         </w:r>
       </w:hyperlink>
     </w:p>
@@ -1121,19 +991,7 @@
           <w:rPr>
             <w:rStyle w:val="Hyperlink"/>
           </w:rPr>
-          <w:t>https://www.c</w:t>
-        </w:r>
-        <w:r>
-          <w:rPr>
-            <w:rStyle w:val="Hyperlink"/>
-          </w:rPr>
-          <w:t>a</w:t>
-        </w:r>
-        <w:r>
-          <w:rPr>
-            <w:rStyle w:val="Hyperlink"/>
-          </w:rPr>
-          <w:t>nva.com/</w:t>
+          <w:t>https://www.canva.com/</w:t>
         </w:r>
       </w:hyperlink>
     </w:p>
@@ -1151,19 +1009,7 @@
           <w:rPr>
             <w:rStyle w:val="Hyperlink"/>
           </w:rPr>
-          <w:t>https://assetstore.unity.com/packages/essentials/beta-projects/textmesh-</w:t>
-        </w:r>
-        <w:r>
-          <w:rPr>
-            <w:rStyle w:val="Hyperlink"/>
-          </w:rPr>
-          <w:t>p</w:t>
-        </w:r>
-        <w:r>
-          <w:rPr>
-            <w:rStyle w:val="Hyperlink"/>
-          </w:rPr>
-          <w:t>ro-84126</w:t>
+          <w:t>https://assetstore.unity.com/packages/essentials/beta-projects/textmesh-pro-84126</w:t>
         </w:r>
       </w:hyperlink>
     </w:p>
@@ -1176,19 +1022,7 @@
           <w:rPr>
             <w:rStyle w:val="Hyperlink"/>
           </w:rPr>
-          <w:t>https://assetstore.unity.com/packages/3d/props/potions-11</w:t>
-        </w:r>
-        <w:r>
-          <w:rPr>
-            <w:rStyle w:val="Hyperlink"/>
-          </w:rPr>
-          <w:t>5</w:t>
-        </w:r>
-        <w:r>
-          <w:rPr>
-            <w:rStyle w:val="Hyperlink"/>
-          </w:rPr>
-          <w:t>115</w:t>
+          <w:t>https://assetstore.unity.com/packages/3d/props/potions-115115</w:t>
         </w:r>
       </w:hyperlink>
     </w:p>
@@ -1201,19 +1035,7 @@
           <w:rPr>
             <w:rStyle w:val="Hyperlink"/>
           </w:rPr>
-          <w:t>https://answers.unity.com/questions/44137/if-gameobject-</w:t>
-        </w:r>
-        <w:r>
-          <w:rPr>
-            <w:rStyle w:val="Hyperlink"/>
-          </w:rPr>
-          <w:t>i</w:t>
-        </w:r>
-        <w:r>
-          <w:rPr>
-            <w:rStyle w:val="Hyperlink"/>
-          </w:rPr>
-          <w:t>s-active.html</w:t>
+          <w:t>https://answers.unity.com/questions/44137/if-gameobject-is-active.html</w:t>
         </w:r>
       </w:hyperlink>
     </w:p>
@@ -1231,19 +1053,7 @@
           <w:rPr>
             <w:rStyle w:val="Hyperlink"/>
           </w:rPr>
-          <w:t>https://www.youtube.com/watch?v=IvHqAzhIDSE&amp;ab_channel=</w:t>
-        </w:r>
-        <w:r>
-          <w:rPr>
-            <w:rStyle w:val="Hyperlink"/>
-          </w:rPr>
-          <w:t>K</w:t>
-        </w:r>
-        <w:r>
-          <w:rPr>
-            <w:rStyle w:val="Hyperlink"/>
-          </w:rPr>
-          <w:t>alm1Games</w:t>
+          <w:t>https://www.youtube.com/watch?v=IvHqAzhIDSE&amp;ab_channel=Kalm1Games</w:t>
         </w:r>
       </w:hyperlink>
     </w:p>
@@ -1261,19 +1071,7 @@
           <w:rPr>
             <w:rStyle w:val="Hyperlink"/>
           </w:rPr>
-          <w:t>https://assetstore.unity.com/packages/audio/sound-fx/grenade-sound-f</w:t>
-        </w:r>
-        <w:r>
-          <w:rPr>
-            <w:rStyle w:val="Hyperlink"/>
-          </w:rPr>
-          <w:t>x</w:t>
-        </w:r>
-        <w:r>
-          <w:rPr>
-            <w:rStyle w:val="Hyperlink"/>
-          </w:rPr>
-          <w:t>-147490</w:t>
+          <w:t>https://assetstore.unity.com/packages/audio/sound-fx/grenade-sound-fx-147490</w:t>
         </w:r>
       </w:hyperlink>
     </w:p>
@@ -1286,19 +1084,7 @@
           <w:rPr>
             <w:rStyle w:val="Hyperlink"/>
           </w:rPr>
-          <w:t>https://assetstore.unity.com/packages/audio/sound-fx/free-casual-game-sfx-pa</w:t>
-        </w:r>
-        <w:r>
-          <w:rPr>
-            <w:rStyle w:val="Hyperlink"/>
-          </w:rPr>
-          <w:t>c</w:t>
-        </w:r>
-        <w:r>
-          <w:rPr>
-            <w:rStyle w:val="Hyperlink"/>
-          </w:rPr>
-          <w:t>k-54116</w:t>
+          <w:t>https://assetstore.unity.com/packages/audio/sound-fx/free-casual-game-sfx-pack-54116</w:t>
         </w:r>
       </w:hyperlink>
     </w:p>

</xml_diff>

<commit_message>
Added Multiplayer,gameover pannels with win or loss conditions with player names and Finished Game
</commit_message>
<xml_diff>
--- a/Developer Diary.docx
+++ b/Developer Diary.docx
@@ -663,7 +663,148 @@
     </w:p>
     <w:p>
       <w:r>
-        <w:t>As specified in the game design document added options button on the game dashboard that shows the two sliders for adjusting music and effects volume. And added a pause button that pauses the game and a tick sign resume button that resumes the game and added the functionality of the instructions panel , back button , options button , and added last scores in the scores panel of the main menu</w:t>
+        <w:t xml:space="preserve">As specified in the game design document added options button on the game dashboard shows the two sliders for adjusting music and effects volume. And added a pause button that pauses the game and a tick sign resume button that resumes the game and added the functionality of the instructions </w:t>
+      </w:r>
+      <w:r>
+        <w:t>panel,</w:t>
+      </w:r>
+      <w:r>
+        <w:t xml:space="preserve"> back </w:t>
+      </w:r>
+      <w:r>
+        <w:t>button,</w:t>
+      </w:r>
+      <w:r>
+        <w:t xml:space="preserve"> options </w:t>
+      </w:r>
+      <w:r>
+        <w:t>button,</w:t>
+      </w:r>
+      <w:r>
+        <w:t xml:space="preserve"> and added last scores in the scores panel of the main menu</w:t>
+      </w:r>
+    </w:p>
+    <w:p>
+      <w:pPr>
+        <w:pStyle w:val="Heading1"/>
+      </w:pPr>
+      <w:r>
+        <w:t>13/12/2020</w:t>
+      </w:r>
+    </w:p>
+    <w:p>
+      <w:r>
+        <w:t xml:space="preserve">Discussed with the designer by contacting him through teams and we decided to not put sound to the player ship engine sound as it would no be suitable with background music and will be messy </w:t>
+      </w:r>
+      <w:r>
+        <w:lastRenderedPageBreak/>
+        <w:t>and limited the pickups to coins and potions the quantity of spawned potions could be increased through the script and researched on adding the multiplayer as specified by the designer in the design document about implementing split</w:t>
+      </w:r>
+      <w:r>
+        <w:t>-</w:t>
+      </w:r>
+      <w:r>
+        <w:t>screen for multiplayer so discussed with him that split</w:t>
+      </w:r>
+      <w:r>
+        <w:t>-</w:t>
+      </w:r>
+      <w:r>
+        <w:t>screen will put more pressure on the machine and will be difficult for two players to play at the same time on the same device so decide to let the 1</w:t>
+      </w:r>
+      <w:r>
+        <w:rPr>
+          <w:vertAlign w:val="superscript"/>
+        </w:rPr>
+        <w:t>st</w:t>
+      </w:r>
+      <w:r>
+        <w:t xml:space="preserve"> player play the game and then let 2</w:t>
+      </w:r>
+      <w:r>
+        <w:rPr>
+          <w:vertAlign w:val="superscript"/>
+        </w:rPr>
+        <w:t>nd</w:t>
+      </w:r>
+      <w:r>
+        <w:t xml:space="preserve"> player play the game whoever gets more science/score points wins so an appropriate message appears on the screen. </w:t>
+      </w:r>
+      <w:r>
+        <w:t>So,</w:t>
+      </w:r>
+      <w:r>
+        <w:t xml:space="preserve"> implemented it by getting player names as input and saving them to player prefs</w:t>
+      </w:r>
+      <w:r>
+        <w:t>,</w:t>
+      </w:r>
+      <w:r>
+        <w:t xml:space="preserve"> and </w:t>
+      </w:r>
+      <w:r>
+        <w:t>accessing them. 1</w:t>
+      </w:r>
+      <w:r>
+        <w:rPr>
+          <w:vertAlign w:val="superscript"/>
+        </w:rPr>
+        <w:t>st</w:t>
+      </w:r>
+      <w:r>
+        <w:t xml:space="preserve"> player 1 will be able to play it by pressing the start button and then player 2 will be able to play it using the start button on the player 2 ready screen. And added a game over panel on which win, and loss condition messages are displayed same procedure done with the single-player mode so player inputs his/her name which is stored in player prefs and accessed at the game over panel to display name with result messages. Was stuck at the score which was not resetting as I was loading the game scene for player 2 it was taking the player 1 score to the player 2 game scene so</w:t>
+      </w:r>
+      <w:r>
+        <w:t xml:space="preserve"> researched about it </w:t>
+      </w:r>
+      <w:hyperlink r:id="rId19" w:history="1">
+        <w:r>
+          <w:rPr>
+            <w:rStyle w:val="Hyperlink"/>
+          </w:rPr>
+          <w:t>[</w:t>
+        </w:r>
+        <w:r>
+          <w:rPr>
+            <w:rStyle w:val="Hyperlink"/>
+          </w:rPr>
+          <w:t>22</w:t>
+        </w:r>
+        <w:r>
+          <w:rPr>
+            <w:rStyle w:val="Hyperlink"/>
+          </w:rPr>
+          <w:t>]</w:t>
+        </w:r>
+      </w:hyperlink>
+      <w:hyperlink r:id="rId20" w:history="1">
+        <w:r>
+          <w:rPr>
+            <w:rStyle w:val="Hyperlink"/>
+          </w:rPr>
+          <w:t>[</w:t>
+        </w:r>
+        <w:r>
+          <w:rPr>
+            <w:rStyle w:val="Hyperlink"/>
+          </w:rPr>
+          <w:t>23</w:t>
+        </w:r>
+        <w:r>
+          <w:rPr>
+            <w:rStyle w:val="Hyperlink"/>
+          </w:rPr>
+          <w:t>]</w:t>
+        </w:r>
+      </w:hyperlink>
+      <w:r>
+        <w:t xml:space="preserve"> fixed that by making the score variable public and setting it to 0 in the awake method of player movement script of multiplayer 2 scene. And tested the game now my game is completed at this stage I will </w:t>
+      </w:r>
+      <w:r>
+        <w:t>make a test plan for it and provide the results</w:t>
+      </w:r>
+      <w:r>
+        <w:t>.</w:t>
       </w:r>
       <w:bookmarkStart w:id="0" w:name="_GoBack"/>
       <w:bookmarkEnd w:id="0"/>
@@ -722,7 +863,7 @@
       <w:pPr>
         <w:pStyle w:val="Heading3"/>
       </w:pPr>
-      <w:hyperlink r:id="rId19" w:history="1">
+      <w:hyperlink r:id="rId21" w:history="1">
         <w:r>
           <w:rPr>
             <w:rStyle w:val="Hyperlink"/>
@@ -893,7 +1034,7 @@
       <w:pPr>
         <w:pStyle w:val="ListNumber"/>
       </w:pPr>
-      <w:hyperlink r:id="rId20" w:history="1">
+      <w:hyperlink r:id="rId22" w:history="1">
         <w:r>
           <w:rPr>
             <w:rStyle w:val="Hyperlink"/>
@@ -911,7 +1052,7 @@
           <w:u w:val="none"/>
         </w:rPr>
       </w:pPr>
-      <w:hyperlink r:id="rId21" w:history="1">
+      <w:hyperlink r:id="rId23" w:history="1">
         <w:r>
           <w:rPr>
             <w:rStyle w:val="Hyperlink"/>
@@ -924,7 +1065,7 @@
       <w:pPr>
         <w:pStyle w:val="ListNumber"/>
       </w:pPr>
-      <w:hyperlink r:id="rId22" w:history="1">
+      <w:hyperlink r:id="rId24" w:history="1">
         <w:r>
           <w:rPr>
             <w:rStyle w:val="Hyperlink"/>
@@ -937,7 +1078,7 @@
       <w:pPr>
         <w:pStyle w:val="ListNumber"/>
       </w:pPr>
-      <w:hyperlink r:id="rId23" w:history="1">
+      <w:hyperlink r:id="rId25" w:history="1">
         <w:r>
           <w:rPr>
             <w:rStyle w:val="Hyperlink"/>
@@ -955,7 +1096,7 @@
           <w:u w:val="none"/>
         </w:rPr>
       </w:pPr>
-      <w:hyperlink r:id="rId24" w:history="1">
+      <w:hyperlink r:id="rId26" w:history="1">
         <w:r>
           <w:rPr>
             <w:rStyle w:val="Hyperlink"/>
@@ -973,7 +1114,7 @@
           <w:u w:val="none"/>
         </w:rPr>
       </w:pPr>
-      <w:hyperlink r:id="rId25" w:history="1">
+      <w:hyperlink r:id="rId27" w:history="1">
         <w:r>
           <w:rPr>
             <w:rStyle w:val="Hyperlink"/>
@@ -986,7 +1127,7 @@
       <w:pPr>
         <w:pStyle w:val="ListNumber"/>
       </w:pPr>
-      <w:hyperlink r:id="rId26" w:history="1">
+      <w:hyperlink r:id="rId28" w:history="1">
         <w:r>
           <w:rPr>
             <w:rStyle w:val="Hyperlink"/>
@@ -1004,7 +1145,7 @@
           <w:u w:val="none"/>
         </w:rPr>
       </w:pPr>
-      <w:hyperlink r:id="rId27" w:history="1">
+      <w:hyperlink r:id="rId29" w:history="1">
         <w:r>
           <w:rPr>
             <w:rStyle w:val="Hyperlink"/>
@@ -1017,7 +1158,7 @@
       <w:pPr>
         <w:pStyle w:val="ListNumber"/>
       </w:pPr>
-      <w:hyperlink r:id="rId28" w:history="1">
+      <w:hyperlink r:id="rId30" w:history="1">
         <w:r>
           <w:rPr>
             <w:rStyle w:val="Hyperlink"/>
@@ -1030,7 +1171,7 @@
       <w:pPr>
         <w:pStyle w:val="ListNumber"/>
       </w:pPr>
-      <w:hyperlink r:id="rId29" w:history="1">
+      <w:hyperlink r:id="rId31" w:history="1">
         <w:r>
           <w:rPr>
             <w:rStyle w:val="Hyperlink"/>
@@ -1048,7 +1189,7 @@
           <w:u w:val="none"/>
         </w:rPr>
       </w:pPr>
-      <w:hyperlink r:id="rId30" w:history="1">
+      <w:hyperlink r:id="rId32" w:history="1">
         <w:r>
           <w:rPr>
             <w:rStyle w:val="Hyperlink"/>
@@ -1066,7 +1207,7 @@
           <w:u w:val="none"/>
         </w:rPr>
       </w:pPr>
-      <w:hyperlink r:id="rId31" w:history="1">
+      <w:hyperlink r:id="rId33" w:history="1">
         <w:r>
           <w:rPr>
             <w:rStyle w:val="Hyperlink"/>
@@ -1079,7 +1220,7 @@
       <w:pPr>
         <w:pStyle w:val="ListNumber"/>
       </w:pPr>
-      <w:hyperlink r:id="rId32" w:history="1">
+      <w:hyperlink r:id="rId34" w:history="1">
         <w:r>
           <w:rPr>
             <w:rStyle w:val="Hyperlink"/>
@@ -1091,13 +1232,70 @@
     <w:p>
       <w:pPr>
         <w:pStyle w:val="ListNumber"/>
-      </w:pPr>
-      <w:hyperlink r:id="rId33" w:history="1">
+        <w:rPr>
+          <w:rStyle w:val="Hyperlink"/>
+          <w:color w:val="auto"/>
+          <w:u w:val="none"/>
+        </w:rPr>
+      </w:pPr>
+      <w:hyperlink r:id="rId35" w:history="1">
         <w:r>
           <w:rPr>
             <w:rStyle w:val="Hyperlink"/>
           </w:rPr>
           <w:t>https://assetstore.unity.com/packages/audio/music/electronic/synthwave-sci-fi-music-pack-184583</w:t>
+        </w:r>
+      </w:hyperlink>
+    </w:p>
+    <w:p>
+      <w:pPr>
+        <w:pStyle w:val="ListNumber"/>
+      </w:pPr>
+      <w:hyperlink r:id="rId36" w:history="1">
+        <w:r>
+          <w:rPr>
+            <w:rStyle w:val="Hyperlink"/>
+          </w:rPr>
+          <w:t>https://answers.unity.com/questions/695265/score-not-resetting.html</w:t>
+        </w:r>
+      </w:hyperlink>
+    </w:p>
+    <w:p>
+      <w:pPr>
+        <w:pStyle w:val="ListNumber"/>
+      </w:pPr>
+      <w:hyperlink r:id="rId37" w:history="1">
+        <w:r>
+          <w:rPr>
+            <w:rStyle w:val="Hyperlink"/>
+          </w:rPr>
+          <w:t>https://forum.unity.com/threads/solved-how-to-fully-reload-a-scene-spawn-and-score-are-not-reseting.542768/</w:t>
+        </w:r>
+      </w:hyperlink>
+    </w:p>
+    <w:p>
+      <w:pPr>
+        <w:pStyle w:val="ListNumber"/>
+      </w:pPr>
+      <w:hyperlink r:id="rId38" w:history="1">
+        <w:r>
+          <w:rPr>
+            <w:rStyle w:val="Hyperlink"/>
+          </w:rPr>
+          <w:t>https://answers.unity.com/questions/64556/is-there-a-simple-way-to-delete-all-your-playerpre.html</w:t>
+        </w:r>
+      </w:hyperlink>
+    </w:p>
+    <w:p>
+      <w:pPr>
+        <w:pStyle w:val="ListNumber"/>
+      </w:pPr>
+      <w:hyperlink r:id="rId39" w:history="1">
+        <w:r>
+          <w:rPr>
+            <w:rStyle w:val="Hyperlink"/>
+          </w:rPr>
+          <w:t>https://answers.unity.com/questions/726114/problem-with-playing-sound-on-trigger-enter.html</w:t>
         </w:r>
       </w:hyperlink>
     </w:p>

</xml_diff>

<commit_message>
added player 1 ready screen for multi player
</commit_message>
<xml_diff>
--- a/Developer Diary.docx
+++ b/Developer Diary.docx
@@ -806,10 +806,22 @@
       <w:r>
         <w:t>.</w:t>
       </w:r>
+    </w:p>
+    <w:p>
+      <w:pPr>
+        <w:pStyle w:val="Heading1"/>
+      </w:pPr>
+      <w:r>
+        <w:t>14/12/2020</w:t>
+      </w:r>
+    </w:p>
+    <w:p>
+      <w:r>
+        <w:t>Thought to have a player 1 ready screen as well in multiplayer just like player 2 ready screen so added that.</w:t>
+      </w:r>
       <w:bookmarkStart w:id="0" w:name="_GoBack"/>
       <w:bookmarkEnd w:id="0"/>
     </w:p>
-    <w:p/>
     <w:p>
       <w:pPr>
         <w:pStyle w:val="Heading1"/>

</xml_diff>

<commit_message>
completed game,developer diary,added test plan excel file,screenshot of buildsettings and screencast video of gameplay
</commit_message>
<xml_diff>
--- a/Developer Diary.docx
+++ b/Developer Diary.docx
@@ -9,6 +9,17 @@
       <w:r>
         <w:t>Developer Diary For MAD-3 (Space Runner 3D)</w:t>
       </w:r>
+    </w:p>
+    <w:p/>
+    <w:p>
+      <w:pPr>
+        <w:pStyle w:val="Heading1"/>
+      </w:pPr>
+      <w:r>
+        <w:t>Author: Muhammad Luqman – G00353385</w:t>
+      </w:r>
+      <w:bookmarkStart w:id="0" w:name="_GoBack"/>
+      <w:bookmarkEnd w:id="0"/>
     </w:p>
     <w:p/>
     <w:p>
@@ -278,6 +289,7 @@
         <w:pStyle w:val="Heading1"/>
       </w:pPr>
       <w:r>
+        <w:lastRenderedPageBreak/>
         <w:t>07/12/2020</w:t>
       </w:r>
     </w:p>
@@ -328,377 +340,370 @@
         </w:r>
       </w:hyperlink>
       <w:r>
-        <w:t xml:space="preserve"> on the </w:t>
-      </w:r>
+        <w:t xml:space="preserve"> on the player spaceship. Fixed the score by adding an event manager to make a bridge for talking to the score script and the game object of score that add 10 science score to the score as player ship collides with a coin</w:t>
+      </w:r>
+      <w:r>
+        <w:t>/</w:t>
+      </w:r>
+      <w:r>
+        <w:t xml:space="preserve">science object as specified by the designer. </w:t>
+      </w:r>
+    </w:p>
+    <w:p>
+      <w:pPr>
+        <w:pStyle w:val="Heading1"/>
+      </w:pPr>
+      <w:r>
+        <w:t>08/12/2020</w:t>
+      </w:r>
+    </w:p>
+    <w:p>
+      <w:r>
+        <w:t xml:space="preserve">Imported skybox pack from asset store </w:t>
+      </w:r>
+      <w:hyperlink r:id="rId10" w:history="1">
+        <w:r>
+          <w:rPr>
+            <w:rStyle w:val="Hyperlink"/>
+          </w:rPr>
+          <w:t>[</w:t>
+        </w:r>
+        <w:r>
+          <w:rPr>
+            <w:rStyle w:val="Hyperlink"/>
+          </w:rPr>
+          <w:t>13</w:t>
+        </w:r>
+        <w:r>
+          <w:rPr>
+            <w:rStyle w:val="Hyperlink"/>
+          </w:rPr>
+          <w:t>]</w:t>
+        </w:r>
+      </w:hyperlink>
+      <w:r>
+        <w:t xml:space="preserve"> </w:t>
+      </w:r>
+      <w:r>
+        <w:t xml:space="preserve">As designer mentioned in the design doc to change the background to show the level change so </w:t>
+      </w:r>
+      <w:r>
+        <w:t>discussed with the designer by contacting him on teams to have score determine the high</w:t>
+      </w:r>
+      <w:r>
+        <w:t xml:space="preserve"> scores</w:t>
+      </w:r>
+      <w:r>
+        <w:t xml:space="preserve"> instead of distance because </w:t>
+      </w:r>
+      <w:r>
+        <w:t xml:space="preserve">a </w:t>
+      </w:r>
+      <w:r>
+        <w:t xml:space="preserve">player could wander around the free spaces of </w:t>
+      </w:r>
+      <w:r>
+        <w:t xml:space="preserve">the </w:t>
+      </w:r>
+      <w:r>
+        <w:t xml:space="preserve">skybox and that way his distance would be increasing as compared to the one who is dodging the asteroids and collecting the coins so </w:t>
+      </w:r>
+      <w:r>
+        <w:t>implemented the skybox changes with the score as the player achieves 1</w:t>
+      </w:r>
+      <w:r>
+        <w:t>0</w:t>
+      </w:r>
+      <w:r>
+        <w:t>0 score</w:t>
+      </w:r>
+      <w:r>
+        <w:t>s</w:t>
+      </w:r>
+      <w:r>
+        <w:t xml:space="preserve"> the skybox changes form level 1 skybox to next level skybox and the speed of the player increased to indicate the level change and to increase the difficulty and when </w:t>
+      </w:r>
+      <w:r>
+        <w:t xml:space="preserve">the </w:t>
+      </w:r>
+      <w:r>
+        <w:t>player achieves 250 score</w:t>
+      </w:r>
+      <w:r>
+        <w:t>s</w:t>
+      </w:r>
+      <w:r>
+        <w:t xml:space="preserve"> by collecting coins/science points then skybox is changed again and speed of the player increases to increase the difficulty as mention in the design doc. Designed and implemented the splash screen scene as mentioned by the designer </w:t>
+      </w:r>
+      <w:r>
+        <w:t>and the background of the splash</w:t>
+      </w:r>
+      <w:r>
+        <w:t xml:space="preserve"> </w:t>
+      </w:r>
+      <w:r>
+        <w:t xml:space="preserve">screen scene is created with canva </w:t>
+      </w:r>
+      <w:hyperlink r:id="rId11" w:history="1">
+        <w:r>
+          <w:rPr>
+            <w:rStyle w:val="Hyperlink"/>
+          </w:rPr>
+          <w:t>[</w:t>
+        </w:r>
+        <w:r>
+          <w:rPr>
+            <w:rStyle w:val="Hyperlink"/>
+          </w:rPr>
+          <w:t>14</w:t>
+        </w:r>
+        <w:r>
+          <w:rPr>
+            <w:rStyle w:val="Hyperlink"/>
+          </w:rPr>
+          <w:t>]</w:t>
+        </w:r>
+      </w:hyperlink>
+      <w:r>
+        <w:t xml:space="preserve"> and then </w:t>
+      </w:r>
+      <w:r>
+        <w:t xml:space="preserve">the </w:t>
+      </w:r>
+      <w:r>
+        <w:t xml:space="preserve">fade script is applied to it. Created the MainMenu scene and set of buttons for MainMenu and implemented the functionality of </w:t>
+      </w:r>
+      <w:r>
+        <w:t xml:space="preserve">the </w:t>
+      </w:r>
+      <w:r>
+        <w:t>play button that loads the level.</w:t>
+      </w:r>
+      <w:r>
+        <w:t xml:space="preserve"> Buttons Text are created using </w:t>
+      </w:r>
+      <w:hyperlink r:id="rId12" w:history="1">
+        <w:r>
+          <w:rPr>
+            <w:rStyle w:val="Hyperlink"/>
+          </w:rPr>
+          <w:t>[15]</w:t>
+        </w:r>
+      </w:hyperlink>
+      <w:r>
+        <w:t xml:space="preserve"> </w:t>
+      </w:r>
+      <w:r>
+        <w:t>TestMeshPro.</w:t>
+      </w:r>
+      <w:r>
+        <w:t xml:space="preserve"> </w:t>
+      </w:r>
+      <w:r>
+        <w:t>Cha</w:t>
+      </w:r>
+      <w:r>
+        <w:t>n</w:t>
+      </w:r>
+      <w:r>
+        <w:t xml:space="preserve">ged the score scripts and implemented scoring in </w:t>
+      </w:r>
+      <w:r>
+        <w:t>an</w:t>
+      </w:r>
+      <w:r>
+        <w:t xml:space="preserve">other way so that it could be accessed easily in </w:t>
+      </w:r>
+      <w:r>
+        <w:t xml:space="preserve">the </w:t>
+      </w:r>
+      <w:r>
+        <w:t>future</w:t>
+      </w:r>
+      <w:r>
+        <w:t>.</w:t>
+      </w:r>
+    </w:p>
+    <w:p>
+      <w:pPr>
+        <w:pStyle w:val="Heading1"/>
+      </w:pPr>
+      <w:r>
+        <w:t>10/12/2020</w:t>
+      </w:r>
+    </w:p>
+    <w:p>
+      <w:r>
+        <w:t xml:space="preserve">Thought about how to implement a slowdown pickup so first searched for the pickup assets from the asset store and found a potion pack </w:t>
+      </w:r>
+      <w:hyperlink r:id="rId13" w:history="1">
+        <w:r>
+          <w:rPr>
+            <w:rStyle w:val="Hyperlink"/>
+          </w:rPr>
+          <w:t>[</w:t>
+        </w:r>
+        <w:r>
+          <w:rPr>
+            <w:rStyle w:val="Hyperlink"/>
+          </w:rPr>
+          <w:t>16</w:t>
+        </w:r>
+        <w:r>
+          <w:rPr>
+            <w:rStyle w:val="Hyperlink"/>
+          </w:rPr>
+          <w:t>]</w:t>
+        </w:r>
+      </w:hyperlink>
+      <w:r>
+        <w:t xml:space="preserve"> decided to use green potion for slowing down the player speed and then implemented the slowdown potion by randomly generating the prefab thorough slowpotionmanager script and slowpotionpickup script and then thought that there should be messages displayed to the user so</w:t>
+      </w:r>
+      <w:r>
+        <w:t xml:space="preserve"> researched </w:t>
+      </w:r>
+      <w:hyperlink r:id="rId14" w:history="1">
+        <w:r>
+          <w:rPr>
+            <w:rStyle w:val="Hyperlink"/>
+          </w:rPr>
+          <w:t>[17]</w:t>
+        </w:r>
+      </w:hyperlink>
+      <w:hyperlink r:id="rId15" w:history="1">
+        <w:r>
+          <w:rPr>
+            <w:rStyle w:val="Hyperlink"/>
+          </w:rPr>
+          <w:t>[18]</w:t>
+        </w:r>
+      </w:hyperlink>
+      <w:r>
+        <w:t xml:space="preserve"> about it and</w:t>
+      </w:r>
+      <w:r>
+        <w:t xml:space="preserve"> added functions to display messages on the screen to let </w:t>
+      </w:r>
+      <w:r>
+        <w:t xml:space="preserve">the </w:t>
+      </w:r>
+      <w:r>
+        <w:t>player know when slowdown pickup id activated and deactivated.</w:t>
+      </w:r>
+    </w:p>
+    <w:p>
+      <w:pPr>
+        <w:pStyle w:val="Heading1"/>
+      </w:pPr>
+      <w:r>
+        <w:t>11/12/2020</w:t>
+      </w:r>
+    </w:p>
+    <w:p>
+      <w:r>
+        <w:t xml:space="preserve">Thought that there should be messages displayed to the user about progression to other level and added functions to display messages on the screen to let </w:t>
+      </w:r>
+      <w:r>
+        <w:t xml:space="preserve">the </w:t>
+      </w:r>
+      <w:r>
+        <w:t>player know that he/she progressed to another level. Added main</w:t>
+      </w:r>
+      <w:r>
+        <w:t xml:space="preserve"> </w:t>
+      </w:r>
+      <w:r>
+        <w:t xml:space="preserve">menu instructions button and text of instructions and added explosion </w:t>
+      </w:r>
+      <w:hyperlink r:id="rId16" w:history="1">
+        <w:r>
+          <w:rPr>
+            <w:rStyle w:val="Hyperlink"/>
+          </w:rPr>
+          <w:t>[19]</w:t>
+        </w:r>
+      </w:hyperlink>
+      <w:r>
+        <w:t xml:space="preserve"> sound to the player that plays when playership collides with an asteroid. Added sound for the coins </w:t>
+      </w:r>
+      <w:hyperlink r:id="rId17" w:history="1">
+        <w:r>
+          <w:rPr>
+            <w:rStyle w:val="Hyperlink"/>
+          </w:rPr>
+          <w:t>[20]</w:t>
+        </w:r>
+      </w:hyperlink>
+      <w:r>
+        <w:t xml:space="preserve"> which when collected plays a sound that depends on player speed so e.g if the speed is fast like in level 2 then it will play short and quick.</w:t>
+      </w:r>
+      <w:r>
+        <w:t xml:space="preserve"> Added background </w:t>
+      </w:r>
+      <w:r>
+        <w:t xml:space="preserve">Sci-Fi </w:t>
+      </w:r>
+      <w:r>
+        <w:t>music</w:t>
+      </w:r>
+      <w:r>
+        <w:t xml:space="preserve"> </w:t>
+      </w:r>
+      <w:hyperlink r:id="rId18" w:history="1">
+        <w:r>
+          <w:rPr>
+            <w:rStyle w:val="Hyperlink"/>
+          </w:rPr>
+          <w:t>[21]</w:t>
+        </w:r>
+      </w:hyperlink>
+      <w:r>
+        <w:t xml:space="preserve"> to the game as specified in the design document by the designer. </w:t>
+      </w:r>
+    </w:p>
+    <w:p>
+      <w:pPr>
+        <w:pStyle w:val="Heading1"/>
+      </w:pPr>
+      <w:r>
+        <w:t>12/12/2020</w:t>
+      </w:r>
+    </w:p>
+    <w:p>
+      <w:r>
+        <w:t xml:space="preserve">As specified in the game design document added options button on the game dashboard shows the two sliders for adjusting music and effects volume. And added a pause button that pauses the game and a tick sign resume button that resumes the game and added the functionality of the instructions </w:t>
+      </w:r>
+      <w:r>
+        <w:t>panel,</w:t>
+      </w:r>
+      <w:r>
+        <w:t xml:space="preserve"> back </w:t>
+      </w:r>
+      <w:r>
+        <w:t>button,</w:t>
+      </w:r>
+      <w:r>
+        <w:t xml:space="preserve"> options </w:t>
+      </w:r>
+      <w:r>
+        <w:t>button,</w:t>
+      </w:r>
+      <w:r>
+        <w:t xml:space="preserve"> and added last scores in the scores panel of the main menu</w:t>
+      </w:r>
+    </w:p>
+    <w:p>
+      <w:pPr>
+        <w:pStyle w:val="Heading1"/>
+      </w:pPr>
       <w:r>
         <w:lastRenderedPageBreak/>
-        <w:t>player spaceship. Fixed the score by adding an event manager to make a bridge for talking to the score script and the game object of score that add 10 science score to the score as player ship collides with a coin</w:t>
-      </w:r>
-      <w:r>
-        <w:t>/</w:t>
-      </w:r>
-      <w:r>
-        <w:t xml:space="preserve">science object as specified by the designer. </w:t>
-      </w:r>
-    </w:p>
-    <w:p>
-      <w:pPr>
-        <w:pStyle w:val="Heading1"/>
-      </w:pPr>
-      <w:r>
-        <w:t>08/12/2020</w:t>
-      </w:r>
-    </w:p>
-    <w:p>
-      <w:r>
-        <w:t xml:space="preserve">Imported skybox pack from asset store </w:t>
-      </w:r>
-      <w:hyperlink r:id="rId10" w:history="1">
-        <w:r>
-          <w:rPr>
-            <w:rStyle w:val="Hyperlink"/>
-          </w:rPr>
-          <w:t>[</w:t>
-        </w:r>
-        <w:r>
-          <w:rPr>
-            <w:rStyle w:val="Hyperlink"/>
-          </w:rPr>
-          <w:t>13</w:t>
-        </w:r>
-        <w:r>
-          <w:rPr>
-            <w:rStyle w:val="Hyperlink"/>
-          </w:rPr>
-          <w:t>]</w:t>
-        </w:r>
-      </w:hyperlink>
-      <w:r>
-        <w:t xml:space="preserve"> </w:t>
-      </w:r>
-      <w:r>
-        <w:t xml:space="preserve">As designer mentioned in the design doc to change the background to show the level change so </w:t>
-      </w:r>
-      <w:r>
-        <w:t>discussed with the designer by contacting him on teams to have score determine the high</w:t>
-      </w:r>
-      <w:r>
-        <w:t xml:space="preserve"> scores</w:t>
-      </w:r>
-      <w:r>
-        <w:t xml:space="preserve"> instead of distance because </w:t>
-      </w:r>
-      <w:r>
-        <w:t xml:space="preserve">a </w:t>
-      </w:r>
-      <w:r>
-        <w:t xml:space="preserve">player could wander around the free spaces of </w:t>
-      </w:r>
-      <w:r>
-        <w:t xml:space="preserve">the </w:t>
-      </w:r>
-      <w:r>
-        <w:t xml:space="preserve">skybox and that way his distance would be increasing as compared to the one who is dodging the asteroids and collecting the coins so </w:t>
-      </w:r>
-      <w:r>
-        <w:t>implemented the skybox changes with the score as the player achieves 1</w:t>
-      </w:r>
-      <w:r>
-        <w:t>0</w:t>
-      </w:r>
-      <w:r>
-        <w:t>0 score</w:t>
-      </w:r>
-      <w:r>
-        <w:t>s</w:t>
-      </w:r>
-      <w:r>
-        <w:t xml:space="preserve"> the skybox changes form level 1 skybox to next level skybox and the speed of the player increased to indicate the level change and to increase the difficulty and when </w:t>
-      </w:r>
-      <w:r>
-        <w:t xml:space="preserve">the </w:t>
-      </w:r>
-      <w:r>
-        <w:t>player achieves 250 score</w:t>
-      </w:r>
-      <w:r>
-        <w:t>s</w:t>
-      </w:r>
-      <w:r>
-        <w:t xml:space="preserve"> by collecting coins/science points then skybox is changed again and speed of the player increases to increase the difficulty as mention in the design doc. Designed and implemented the splash screen scene as mentioned by the designer </w:t>
-      </w:r>
-      <w:r>
-        <w:t>and the background of the splash</w:t>
-      </w:r>
-      <w:r>
-        <w:t xml:space="preserve"> </w:t>
-      </w:r>
-      <w:r>
-        <w:t xml:space="preserve">screen scene is created with canva </w:t>
-      </w:r>
-      <w:hyperlink r:id="rId11" w:history="1">
-        <w:r>
-          <w:rPr>
-            <w:rStyle w:val="Hyperlink"/>
-          </w:rPr>
-          <w:t>[</w:t>
-        </w:r>
-        <w:r>
-          <w:rPr>
-            <w:rStyle w:val="Hyperlink"/>
-          </w:rPr>
-          <w:t>14</w:t>
-        </w:r>
-        <w:r>
-          <w:rPr>
-            <w:rStyle w:val="Hyperlink"/>
-          </w:rPr>
-          <w:t>]</w:t>
-        </w:r>
-      </w:hyperlink>
-      <w:r>
-        <w:t xml:space="preserve"> and then </w:t>
-      </w:r>
-      <w:r>
-        <w:t xml:space="preserve">the </w:t>
-      </w:r>
-      <w:r>
-        <w:t xml:space="preserve">fade script is applied to it. Created the MainMenu scene and set of buttons for MainMenu and implemented the functionality of </w:t>
-      </w:r>
-      <w:r>
-        <w:t xml:space="preserve">the </w:t>
-      </w:r>
-      <w:r>
-        <w:t>play button that loads the level.</w:t>
-      </w:r>
-      <w:r>
-        <w:t xml:space="preserve"> Buttons Text are created using </w:t>
-      </w:r>
-      <w:hyperlink r:id="rId12" w:history="1">
-        <w:r>
-          <w:rPr>
-            <w:rStyle w:val="Hyperlink"/>
-          </w:rPr>
-          <w:t>[15]</w:t>
-        </w:r>
-      </w:hyperlink>
-      <w:r>
-        <w:t xml:space="preserve"> </w:t>
-      </w:r>
-      <w:r>
-        <w:t>TestMeshPro.</w:t>
-      </w:r>
-      <w:r>
-        <w:t xml:space="preserve"> </w:t>
-      </w:r>
-      <w:r>
-        <w:t>Cha</w:t>
-      </w:r>
-      <w:r>
-        <w:t>n</w:t>
-      </w:r>
-      <w:r>
-        <w:t xml:space="preserve">ged the score scripts and implemented scoring in </w:t>
-      </w:r>
-      <w:r>
-        <w:t>an</w:t>
-      </w:r>
-      <w:r>
-        <w:t xml:space="preserve">other way so that it could be accessed easily in </w:t>
-      </w:r>
-      <w:r>
-        <w:t xml:space="preserve">the </w:t>
-      </w:r>
-      <w:r>
-        <w:t>future</w:t>
-      </w:r>
-      <w:r>
-        <w:t>.</w:t>
-      </w:r>
-    </w:p>
-    <w:p>
-      <w:pPr>
-        <w:pStyle w:val="Heading1"/>
-      </w:pPr>
-      <w:r>
-        <w:t>10/12/2020</w:t>
-      </w:r>
-    </w:p>
-    <w:p>
-      <w:r>
-        <w:t xml:space="preserve">Thought about how to implement a slowdown pickup so first searched for the pickup assets from the asset store and found a potion pack </w:t>
-      </w:r>
-      <w:hyperlink r:id="rId13" w:history="1">
-        <w:r>
-          <w:rPr>
-            <w:rStyle w:val="Hyperlink"/>
-          </w:rPr>
-          <w:t>[</w:t>
-        </w:r>
-        <w:r>
-          <w:rPr>
-            <w:rStyle w:val="Hyperlink"/>
-          </w:rPr>
-          <w:t>16</w:t>
-        </w:r>
-        <w:r>
-          <w:rPr>
-            <w:rStyle w:val="Hyperlink"/>
-          </w:rPr>
-          <w:t>]</w:t>
-        </w:r>
-      </w:hyperlink>
-      <w:r>
-        <w:t xml:space="preserve"> decided to use green potion for slowing down the player speed and then implemented the slowdown potion by randomly generating the prefab thorough slowpotionmanager script and slowpotionpickup script and then thought that there should be messages displayed to the user so</w:t>
-      </w:r>
-      <w:r>
-        <w:t xml:space="preserve"> researched </w:t>
-      </w:r>
-      <w:hyperlink r:id="rId14" w:history="1">
-        <w:r>
-          <w:rPr>
-            <w:rStyle w:val="Hyperlink"/>
-          </w:rPr>
-          <w:t>[17]</w:t>
-        </w:r>
-      </w:hyperlink>
-      <w:hyperlink r:id="rId15" w:history="1">
-        <w:r>
-          <w:rPr>
-            <w:rStyle w:val="Hyperlink"/>
-          </w:rPr>
-          <w:t>[18]</w:t>
-        </w:r>
-      </w:hyperlink>
-      <w:r>
-        <w:t xml:space="preserve"> about it and</w:t>
-      </w:r>
-      <w:r>
-        <w:t xml:space="preserve"> added functions to display messages on the screen to let </w:t>
-      </w:r>
-      <w:r>
-        <w:t xml:space="preserve">the </w:t>
-      </w:r>
-      <w:r>
-        <w:t>player know when slowdown pickup id activated and deactivated.</w:t>
-      </w:r>
-    </w:p>
-    <w:p>
-      <w:pPr>
-        <w:pStyle w:val="Heading1"/>
-      </w:pPr>
-      <w:r>
-        <w:t>11/12/2020</w:t>
-      </w:r>
-    </w:p>
-    <w:p>
-      <w:r>
-        <w:t xml:space="preserve">Thought that there should be messages displayed to the user about progression to other level and added functions to display messages on the screen to let </w:t>
-      </w:r>
-      <w:r>
-        <w:t xml:space="preserve">the </w:t>
-      </w:r>
-      <w:r>
-        <w:t>player know that he/she progressed to another level. Added main</w:t>
-      </w:r>
-      <w:r>
-        <w:t xml:space="preserve"> </w:t>
-      </w:r>
-      <w:r>
-        <w:t xml:space="preserve">menu instructions button and text of instructions and added explosion </w:t>
-      </w:r>
-      <w:hyperlink r:id="rId16" w:history="1">
-        <w:r>
-          <w:rPr>
-            <w:rStyle w:val="Hyperlink"/>
-          </w:rPr>
-          <w:t>[19]</w:t>
-        </w:r>
-      </w:hyperlink>
-      <w:r>
-        <w:t xml:space="preserve"> sound to the player that plays when playership collides with an asteroid. Added sound for the coins </w:t>
-      </w:r>
-      <w:hyperlink r:id="rId17" w:history="1">
-        <w:r>
-          <w:rPr>
-            <w:rStyle w:val="Hyperlink"/>
-          </w:rPr>
-          <w:t>[20]</w:t>
-        </w:r>
-      </w:hyperlink>
-      <w:r>
-        <w:t xml:space="preserve"> which when collected plays a sound that depends on player speed so e.g if the speed is fast like in level 2 then it will play short and quick.</w:t>
-      </w:r>
-      <w:r>
-        <w:t xml:space="preserve"> Added background </w:t>
-      </w:r>
-      <w:r>
-        <w:t xml:space="preserve">Sci-Fi </w:t>
-      </w:r>
-      <w:r>
-        <w:t>music</w:t>
-      </w:r>
-      <w:r>
-        <w:t xml:space="preserve"> </w:t>
-      </w:r>
-      <w:hyperlink r:id="rId18" w:history="1">
-        <w:r>
-          <w:rPr>
-            <w:rStyle w:val="Hyperlink"/>
-          </w:rPr>
-          <w:t>[21]</w:t>
-        </w:r>
-      </w:hyperlink>
-      <w:r>
-        <w:t xml:space="preserve"> to the game as specified in the design document by the designer. </w:t>
-      </w:r>
-    </w:p>
-    <w:p>
-      <w:pPr>
-        <w:pStyle w:val="Heading1"/>
-      </w:pPr>
-      <w:r>
-        <w:t>12/12/2020</w:t>
-      </w:r>
-    </w:p>
-    <w:p>
-      <w:r>
-        <w:t xml:space="preserve">As specified in the game design document added options button on the game dashboard shows the two sliders for adjusting music and effects volume. And added a pause button that pauses the game and a tick sign resume button that resumes the game and added the functionality of the instructions </w:t>
-      </w:r>
-      <w:r>
-        <w:t>panel,</w:t>
-      </w:r>
-      <w:r>
-        <w:t xml:space="preserve"> back </w:t>
-      </w:r>
-      <w:r>
-        <w:t>button,</w:t>
-      </w:r>
-      <w:r>
-        <w:t xml:space="preserve"> options </w:t>
-      </w:r>
-      <w:r>
-        <w:t>button,</w:t>
-      </w:r>
-      <w:r>
-        <w:t xml:space="preserve"> and added last scores in the scores panel of the main menu</w:t>
-      </w:r>
-    </w:p>
-    <w:p>
-      <w:pPr>
-        <w:pStyle w:val="Heading1"/>
-      </w:pPr>
-      <w:r>
         <w:t>13/12/2020</w:t>
       </w:r>
     </w:p>
     <w:p>
       <w:r>
-        <w:t xml:space="preserve">Discussed with the designer by contacting him through teams and we decided to not put sound to the player ship engine sound as it would no be suitable with background music and will be messy </w:t>
-      </w:r>
-      <w:r>
-        <w:lastRenderedPageBreak/>
-        <w:t>and limited the pickups to coins and potions the quantity of spawned potions could be increased through the script and researched on adding the multiplayer as specified by the designer in the design document about implementing split</w:t>
+        <w:t>Discussed with the designer by contacting him through teams and we decided to not put sound to the player ship engine sound as it would no be suitable with background music and will be messy and limited the pickups to coins and potions the quantity of spawned potions could be increased through the script and researched on adding the multiplayer as specified by the designer in the design document about implementing split</w:t>
       </w:r>
       <w:r>
         <w:t>-</w:t>
@@ -819,8 +824,346 @@
       <w:r>
         <w:t>Thought to have a player 1 ready screen as well in multiplayer just like player 2 ready screen so added that.</w:t>
       </w:r>
-      <w:bookmarkStart w:id="0" w:name="_GoBack"/>
-      <w:bookmarkEnd w:id="0"/>
+      <w:r>
+        <w:t xml:space="preserve"> Started testing the game by unit testing the components of the</w:t>
+      </w:r>
+    </w:p>
+    <w:p>
+      <w:pPr>
+        <w:pStyle w:val="ListParagraph"/>
+        <w:numPr>
+          <w:ilvl w:val="0"/>
+          <w:numId w:val="6"/>
+        </w:numPr>
+      </w:pPr>
+      <w:r>
+        <w:t>Splashscreen scene</w:t>
+      </w:r>
+    </w:p>
+    <w:p>
+      <w:pPr>
+        <w:pStyle w:val="ListParagraph"/>
+        <w:numPr>
+          <w:ilvl w:val="0"/>
+          <w:numId w:val="6"/>
+        </w:numPr>
+      </w:pPr>
+      <w:r>
+        <w:t>Main</w:t>
+      </w:r>
+      <w:r>
+        <w:t xml:space="preserve"> </w:t>
+      </w:r>
+      <w:r>
+        <w:t>menu scene</w:t>
+      </w:r>
+    </w:p>
+    <w:p>
+      <w:pPr>
+        <w:pStyle w:val="ListParagraph"/>
+        <w:numPr>
+          <w:ilvl w:val="0"/>
+          <w:numId w:val="6"/>
+        </w:numPr>
+      </w:pPr>
+      <w:r>
+        <w:t>Level123 scene (which is a single</w:t>
+      </w:r>
+      <w:r>
+        <w:t>-</w:t>
+      </w:r>
+      <w:r>
+        <w:t>player scene)</w:t>
+      </w:r>
+    </w:p>
+    <w:p>
+      <w:pPr>
+        <w:pStyle w:val="ListParagraph"/>
+        <w:numPr>
+          <w:ilvl w:val="0"/>
+          <w:numId w:val="6"/>
+        </w:numPr>
+      </w:pPr>
+      <w:r>
+        <w:t>Multiplayer1 scene</w:t>
+      </w:r>
+    </w:p>
+    <w:p>
+      <w:pPr>
+        <w:pStyle w:val="ListParagraph"/>
+        <w:numPr>
+          <w:ilvl w:val="0"/>
+          <w:numId w:val="6"/>
+        </w:numPr>
+      </w:pPr>
+      <w:r>
+        <w:t>Multiplayer2 scene</w:t>
+      </w:r>
+    </w:p>
+    <w:p>
+      <w:r>
+        <w:t>and after unit testing performing the test on the scene as a whole and then testing the complete project together as connected scenes. And the test plan screenshots are attached in this document as well as the excel file separately.</w:t>
+      </w:r>
+    </w:p>
+    <w:p>
+      <w:r>
+        <w:rPr>
+          <w:noProof/>
+        </w:rPr>
+        <w:lastRenderedPageBreak/>
+        <w:drawing>
+          <wp:inline distT="0" distB="0" distL="0" distR="0" wp14:anchorId="69041609" wp14:editId="72A51D9C">
+            <wp:extent cx="5731510" cy="4446270"/>
+            <wp:effectExtent l="0" t="0" r="2540" b="0"/>
+            <wp:docPr id="2" name="Picture 2"/>
+            <wp:cNvGraphicFramePr>
+              <a:graphicFrameLocks xmlns:a="http://schemas.openxmlformats.org/drawingml/2006/main" noChangeAspect="1"/>
+            </wp:cNvGraphicFramePr>
+            <a:graphic xmlns:a="http://schemas.openxmlformats.org/drawingml/2006/main">
+              <a:graphicData uri="http://schemas.openxmlformats.org/drawingml/2006/picture">
+                <pic:pic xmlns:pic="http://schemas.openxmlformats.org/drawingml/2006/picture">
+                  <pic:nvPicPr>
+                    <pic:cNvPr id="0" name="Picture 2"/>
+                    <pic:cNvPicPr>
+                      <a:picLocks noChangeAspect="1" noChangeArrowheads="1"/>
+                    </pic:cNvPicPr>
+                  </pic:nvPicPr>
+                  <pic:blipFill>
+                    <a:blip r:embed="rId21" cstate="print">
+                      <a:extLst>
+                        <a:ext uri="{28A0092B-C50C-407E-A947-70E740481C1C}">
+                          <a14:useLocalDpi xmlns:a14="http://schemas.microsoft.com/office/drawing/2010/main" val="0"/>
+                        </a:ext>
+                      </a:extLst>
+                    </a:blip>
+                    <a:srcRect/>
+                    <a:stretch>
+                      <a:fillRect/>
+                    </a:stretch>
+                  </pic:blipFill>
+                  <pic:spPr bwMode="auto">
+                    <a:xfrm>
+                      <a:off x="0" y="0"/>
+                      <a:ext cx="5731510" cy="4446270"/>
+                    </a:xfrm>
+                    <a:prstGeom prst="rect">
+                      <a:avLst/>
+                    </a:prstGeom>
+                    <a:noFill/>
+                    <a:ln>
+                      <a:noFill/>
+                    </a:ln>
+                  </pic:spPr>
+                </pic:pic>
+              </a:graphicData>
+            </a:graphic>
+          </wp:inline>
+        </w:drawing>
+      </w:r>
+    </w:p>
+    <w:p/>
+    <w:p/>
+    <w:p>
+      <w:r>
+        <w:rPr>
+          <w:noProof/>
+        </w:rPr>
+        <w:lastRenderedPageBreak/>
+        <w:drawing>
+          <wp:inline distT="0" distB="0" distL="0" distR="0" wp14:anchorId="1C41B739" wp14:editId="5CDB53DE">
+            <wp:extent cx="5731510" cy="6370320"/>
+            <wp:effectExtent l="0" t="0" r="2540" b="0"/>
+            <wp:docPr id="3" name="Picture 3"/>
+            <wp:cNvGraphicFramePr>
+              <a:graphicFrameLocks xmlns:a="http://schemas.openxmlformats.org/drawingml/2006/main" noChangeAspect="1"/>
+            </wp:cNvGraphicFramePr>
+            <a:graphic xmlns:a="http://schemas.openxmlformats.org/drawingml/2006/main">
+              <a:graphicData uri="http://schemas.openxmlformats.org/drawingml/2006/picture">
+                <pic:pic xmlns:pic="http://schemas.openxmlformats.org/drawingml/2006/picture">
+                  <pic:nvPicPr>
+                    <pic:cNvPr id="0" name="Picture 3"/>
+                    <pic:cNvPicPr>
+                      <a:picLocks noChangeAspect="1" noChangeArrowheads="1"/>
+                    </pic:cNvPicPr>
+                  </pic:nvPicPr>
+                  <pic:blipFill>
+                    <a:blip r:embed="rId22" cstate="print">
+                      <a:extLst>
+                        <a:ext uri="{28A0092B-C50C-407E-A947-70E740481C1C}">
+                          <a14:useLocalDpi xmlns:a14="http://schemas.microsoft.com/office/drawing/2010/main" val="0"/>
+                        </a:ext>
+                      </a:extLst>
+                    </a:blip>
+                    <a:srcRect/>
+                    <a:stretch>
+                      <a:fillRect/>
+                    </a:stretch>
+                  </pic:blipFill>
+                  <pic:spPr bwMode="auto">
+                    <a:xfrm>
+                      <a:off x="0" y="0"/>
+                      <a:ext cx="5731510" cy="6370320"/>
+                    </a:xfrm>
+                    <a:prstGeom prst="rect">
+                      <a:avLst/>
+                    </a:prstGeom>
+                    <a:noFill/>
+                    <a:ln>
+                      <a:noFill/>
+                    </a:ln>
+                  </pic:spPr>
+                </pic:pic>
+              </a:graphicData>
+            </a:graphic>
+          </wp:inline>
+        </w:drawing>
+      </w:r>
+    </w:p>
+    <w:p/>
+    <w:p/>
+    <w:p>
+      <w:r>
+        <w:rPr>
+          <w:noProof/>
+        </w:rPr>
+        <w:lastRenderedPageBreak/>
+        <w:drawing>
+          <wp:inline distT="0" distB="0" distL="0" distR="0" wp14:anchorId="2B5B743D" wp14:editId="31400001">
+            <wp:extent cx="5731510" cy="7987030"/>
+            <wp:effectExtent l="0" t="0" r="2540" b="0"/>
+            <wp:docPr id="4" name="Picture 4"/>
+            <wp:cNvGraphicFramePr>
+              <a:graphicFrameLocks xmlns:a="http://schemas.openxmlformats.org/drawingml/2006/main" noChangeAspect="1"/>
+            </wp:cNvGraphicFramePr>
+            <a:graphic xmlns:a="http://schemas.openxmlformats.org/drawingml/2006/main">
+              <a:graphicData uri="http://schemas.openxmlformats.org/drawingml/2006/picture">
+                <pic:pic xmlns:pic="http://schemas.openxmlformats.org/drawingml/2006/picture">
+                  <pic:nvPicPr>
+                    <pic:cNvPr id="0" name="Picture 4"/>
+                    <pic:cNvPicPr>
+                      <a:picLocks noChangeAspect="1" noChangeArrowheads="1"/>
+                    </pic:cNvPicPr>
+                  </pic:nvPicPr>
+                  <pic:blipFill>
+                    <a:blip r:embed="rId23" cstate="print">
+                      <a:extLst>
+                        <a:ext uri="{28A0092B-C50C-407E-A947-70E740481C1C}">
+                          <a14:useLocalDpi xmlns:a14="http://schemas.microsoft.com/office/drawing/2010/main" val="0"/>
+                        </a:ext>
+                      </a:extLst>
+                    </a:blip>
+                    <a:srcRect/>
+                    <a:stretch>
+                      <a:fillRect/>
+                    </a:stretch>
+                  </pic:blipFill>
+                  <pic:spPr bwMode="auto">
+                    <a:xfrm>
+                      <a:off x="0" y="0"/>
+                      <a:ext cx="5731510" cy="7987030"/>
+                    </a:xfrm>
+                    <a:prstGeom prst="rect">
+                      <a:avLst/>
+                    </a:prstGeom>
+                    <a:noFill/>
+                    <a:ln>
+                      <a:noFill/>
+                    </a:ln>
+                  </pic:spPr>
+                </pic:pic>
+              </a:graphicData>
+            </a:graphic>
+          </wp:inline>
+        </w:drawing>
+      </w:r>
+    </w:p>
+    <w:p>
+      <w:r>
+        <w:rPr>
+          <w:noProof/>
+        </w:rPr>
+        <w:lastRenderedPageBreak/>
+        <w:drawing>
+          <wp:inline distT="0" distB="0" distL="0" distR="0" wp14:anchorId="0AF9954A" wp14:editId="3F36BA55">
+            <wp:extent cx="5731510" cy="2922270"/>
+            <wp:effectExtent l="0" t="0" r="2540" b="0"/>
+            <wp:docPr id="5" name="Picture 5"/>
+            <wp:cNvGraphicFramePr>
+              <a:graphicFrameLocks xmlns:a="http://schemas.openxmlformats.org/drawingml/2006/main" noChangeAspect="1"/>
+            </wp:cNvGraphicFramePr>
+            <a:graphic xmlns:a="http://schemas.openxmlformats.org/drawingml/2006/main">
+              <a:graphicData uri="http://schemas.openxmlformats.org/drawingml/2006/picture">
+                <pic:pic xmlns:pic="http://schemas.openxmlformats.org/drawingml/2006/picture">
+                  <pic:nvPicPr>
+                    <pic:cNvPr id="0" name="Picture 5"/>
+                    <pic:cNvPicPr>
+                      <a:picLocks noChangeAspect="1" noChangeArrowheads="1"/>
+                    </pic:cNvPicPr>
+                  </pic:nvPicPr>
+                  <pic:blipFill>
+                    <a:blip r:embed="rId24">
+                      <a:extLst>
+                        <a:ext uri="{28A0092B-C50C-407E-A947-70E740481C1C}">
+                          <a14:useLocalDpi xmlns:a14="http://schemas.microsoft.com/office/drawing/2010/main" val="0"/>
+                        </a:ext>
+                      </a:extLst>
+                    </a:blip>
+                    <a:srcRect/>
+                    <a:stretch>
+                      <a:fillRect/>
+                    </a:stretch>
+                  </pic:blipFill>
+                  <pic:spPr bwMode="auto">
+                    <a:xfrm>
+                      <a:off x="0" y="0"/>
+                      <a:ext cx="5731510" cy="2922270"/>
+                    </a:xfrm>
+                    <a:prstGeom prst="rect">
+                      <a:avLst/>
+                    </a:prstGeom>
+                    <a:noFill/>
+                    <a:ln>
+                      <a:noFill/>
+                    </a:ln>
+                  </pic:spPr>
+                </pic:pic>
+              </a:graphicData>
+            </a:graphic>
+          </wp:inline>
+        </w:drawing>
+      </w:r>
+    </w:p>
+    <w:p/>
+    <w:p>
+      <w:pPr>
+        <w:pStyle w:val="Heading1"/>
+      </w:pPr>
+      <w:r>
+        <w:t>15/12/2020</w:t>
+      </w:r>
+    </w:p>
+    <w:p>
+      <w:r>
+        <w:t>At this stage</w:t>
+      </w:r>
+      <w:r>
+        <w:t>,</w:t>
+      </w:r>
+      <w:r>
+        <w:t xml:space="preserve"> my game is completed and tested so </w:t>
+      </w:r>
+      <w:r>
+        <w:t xml:space="preserve">Showed the designer the final look of the game by sending him the </w:t>
+      </w:r>
+      <w:r>
+        <w:t>screenshots of the game</w:t>
+      </w:r>
+      <w:r>
+        <w:t xml:space="preserve"> and </w:t>
+      </w:r>
+      <w:r>
+        <w:t>having his point of view whether he is satisfied with the final look or he wants any change and received positive feedback from the designer about the final product.</w:t>
+      </w:r>
     </w:p>
     <w:p>
       <w:pPr>
@@ -875,7 +1218,7 @@
       <w:pPr>
         <w:pStyle w:val="Heading3"/>
       </w:pPr>
-      <w:hyperlink r:id="rId21" w:history="1">
+      <w:hyperlink r:id="rId25" w:history="1">
         <w:r>
           <w:rPr>
             <w:rStyle w:val="Hyperlink"/>
@@ -1046,7 +1389,7 @@
       <w:pPr>
         <w:pStyle w:val="ListNumber"/>
       </w:pPr>
-      <w:hyperlink r:id="rId22" w:history="1">
+      <w:hyperlink r:id="rId26" w:history="1">
         <w:r>
           <w:rPr>
             <w:rStyle w:val="Hyperlink"/>
@@ -1064,7 +1407,7 @@
           <w:u w:val="none"/>
         </w:rPr>
       </w:pPr>
-      <w:hyperlink r:id="rId23" w:history="1">
+      <w:hyperlink r:id="rId27" w:history="1">
         <w:r>
           <w:rPr>
             <w:rStyle w:val="Hyperlink"/>
@@ -1077,7 +1420,7 @@
       <w:pPr>
         <w:pStyle w:val="ListNumber"/>
       </w:pPr>
-      <w:hyperlink r:id="rId24" w:history="1">
+      <w:hyperlink r:id="rId28" w:history="1">
         <w:r>
           <w:rPr>
             <w:rStyle w:val="Hyperlink"/>
@@ -1090,7 +1433,7 @@
       <w:pPr>
         <w:pStyle w:val="ListNumber"/>
       </w:pPr>
-      <w:hyperlink r:id="rId25" w:history="1">
+      <w:hyperlink r:id="rId29" w:history="1">
         <w:r>
           <w:rPr>
             <w:rStyle w:val="Hyperlink"/>
@@ -1108,7 +1451,7 @@
           <w:u w:val="none"/>
         </w:rPr>
       </w:pPr>
-      <w:hyperlink r:id="rId26" w:history="1">
+      <w:hyperlink r:id="rId30" w:history="1">
         <w:r>
           <w:rPr>
             <w:rStyle w:val="Hyperlink"/>
@@ -1126,7 +1469,7 @@
           <w:u w:val="none"/>
         </w:rPr>
       </w:pPr>
-      <w:hyperlink r:id="rId27" w:history="1">
+      <w:hyperlink r:id="rId31" w:history="1">
         <w:r>
           <w:rPr>
             <w:rStyle w:val="Hyperlink"/>
@@ -1139,7 +1482,7 @@
       <w:pPr>
         <w:pStyle w:val="ListNumber"/>
       </w:pPr>
-      <w:hyperlink r:id="rId28" w:history="1">
+      <w:hyperlink r:id="rId32" w:history="1">
         <w:r>
           <w:rPr>
             <w:rStyle w:val="Hyperlink"/>
@@ -1157,7 +1500,7 @@
           <w:u w:val="none"/>
         </w:rPr>
       </w:pPr>
-      <w:hyperlink r:id="rId29" w:history="1">
+      <w:hyperlink r:id="rId33" w:history="1">
         <w:r>
           <w:rPr>
             <w:rStyle w:val="Hyperlink"/>
@@ -1170,7 +1513,7 @@
       <w:pPr>
         <w:pStyle w:val="ListNumber"/>
       </w:pPr>
-      <w:hyperlink r:id="rId30" w:history="1">
+      <w:hyperlink r:id="rId34" w:history="1">
         <w:r>
           <w:rPr>
             <w:rStyle w:val="Hyperlink"/>
@@ -1183,7 +1526,7 @@
       <w:pPr>
         <w:pStyle w:val="ListNumber"/>
       </w:pPr>
-      <w:hyperlink r:id="rId31" w:history="1">
+      <w:hyperlink r:id="rId35" w:history="1">
         <w:r>
           <w:rPr>
             <w:rStyle w:val="Hyperlink"/>
@@ -1201,7 +1544,7 @@
           <w:u w:val="none"/>
         </w:rPr>
       </w:pPr>
-      <w:hyperlink r:id="rId32" w:history="1">
+      <w:hyperlink r:id="rId36" w:history="1">
         <w:r>
           <w:rPr>
             <w:rStyle w:val="Hyperlink"/>
@@ -1219,7 +1562,7 @@
           <w:u w:val="none"/>
         </w:rPr>
       </w:pPr>
-      <w:hyperlink r:id="rId33" w:history="1">
+      <w:hyperlink r:id="rId37" w:history="1">
         <w:r>
           <w:rPr>
             <w:rStyle w:val="Hyperlink"/>
@@ -1232,7 +1575,7 @@
       <w:pPr>
         <w:pStyle w:val="ListNumber"/>
       </w:pPr>
-      <w:hyperlink r:id="rId34" w:history="1">
+      <w:hyperlink r:id="rId38" w:history="1">
         <w:r>
           <w:rPr>
             <w:rStyle w:val="Hyperlink"/>
@@ -1250,7 +1593,7 @@
           <w:u w:val="none"/>
         </w:rPr>
       </w:pPr>
-      <w:hyperlink r:id="rId35" w:history="1">
+      <w:hyperlink r:id="rId39" w:history="1">
         <w:r>
           <w:rPr>
             <w:rStyle w:val="Hyperlink"/>
@@ -1263,7 +1606,7 @@
       <w:pPr>
         <w:pStyle w:val="ListNumber"/>
       </w:pPr>
-      <w:hyperlink r:id="rId36" w:history="1">
+      <w:hyperlink r:id="rId40" w:history="1">
         <w:r>
           <w:rPr>
             <w:rStyle w:val="Hyperlink"/>
@@ -1276,7 +1619,7 @@
       <w:pPr>
         <w:pStyle w:val="ListNumber"/>
       </w:pPr>
-      <w:hyperlink r:id="rId37" w:history="1">
+      <w:hyperlink r:id="rId41" w:history="1">
         <w:r>
           <w:rPr>
             <w:rStyle w:val="Hyperlink"/>
@@ -1289,7 +1632,7 @@
       <w:pPr>
         <w:pStyle w:val="ListNumber"/>
       </w:pPr>
-      <w:hyperlink r:id="rId38" w:history="1">
+      <w:hyperlink r:id="rId42" w:history="1">
         <w:r>
           <w:rPr>
             <w:rStyle w:val="Hyperlink"/>
@@ -1302,7 +1645,7 @@
       <w:pPr>
         <w:pStyle w:val="ListNumber"/>
       </w:pPr>
-      <w:hyperlink r:id="rId39" w:history="1">
+      <w:hyperlink r:id="rId43" w:history="1">
         <w:r>
           <w:rPr>
             <w:rStyle w:val="Hyperlink"/>
@@ -1479,6 +1822,119 @@
     </w:lvl>
   </w:abstractNum>
   <w:abstractNum w:abstractNumId="3" w15:restartNumberingAfterBreak="0">
+    <w:nsid w:val="5C0449AC"/>
+    <w:multiLevelType w:val="hybridMultilevel"/>
+    <w:tmpl w:val="35D8E812"/>
+    <w:lvl w:ilvl="0" w:tplc="08090001">
+      <w:start w:val="1"/>
+      <w:numFmt w:val="bullet"/>
+      <w:lvlText w:val=""/>
+      <w:lvlJc w:val="left"/>
+      <w:pPr>
+        <w:ind w:left="720" w:hanging="360"/>
+      </w:pPr>
+      <w:rPr>
+        <w:rFonts w:ascii="Symbol" w:hAnsi="Symbol" w:hint="default"/>
+      </w:rPr>
+    </w:lvl>
+    <w:lvl w:ilvl="1" w:tplc="08090003" w:tentative="1">
+      <w:start w:val="1"/>
+      <w:numFmt w:val="bullet"/>
+      <w:lvlText w:val="o"/>
+      <w:lvlJc w:val="left"/>
+      <w:pPr>
+        <w:ind w:left="1440" w:hanging="360"/>
+      </w:pPr>
+      <w:rPr>
+        <w:rFonts w:ascii="Courier New" w:hAnsi="Courier New" w:cs="Courier New" w:hint="default"/>
+      </w:rPr>
+    </w:lvl>
+    <w:lvl w:ilvl="2" w:tplc="08090005" w:tentative="1">
+      <w:start w:val="1"/>
+      <w:numFmt w:val="bullet"/>
+      <w:lvlText w:val=""/>
+      <w:lvlJc w:val="left"/>
+      <w:pPr>
+        <w:ind w:left="2160" w:hanging="360"/>
+      </w:pPr>
+      <w:rPr>
+        <w:rFonts w:ascii="Wingdings" w:hAnsi="Wingdings" w:hint="default"/>
+      </w:rPr>
+    </w:lvl>
+    <w:lvl w:ilvl="3" w:tplc="08090001" w:tentative="1">
+      <w:start w:val="1"/>
+      <w:numFmt w:val="bullet"/>
+      <w:lvlText w:val=""/>
+      <w:lvlJc w:val="left"/>
+      <w:pPr>
+        <w:ind w:left="2880" w:hanging="360"/>
+      </w:pPr>
+      <w:rPr>
+        <w:rFonts w:ascii="Symbol" w:hAnsi="Symbol" w:hint="default"/>
+      </w:rPr>
+    </w:lvl>
+    <w:lvl w:ilvl="4" w:tplc="08090003" w:tentative="1">
+      <w:start w:val="1"/>
+      <w:numFmt w:val="bullet"/>
+      <w:lvlText w:val="o"/>
+      <w:lvlJc w:val="left"/>
+      <w:pPr>
+        <w:ind w:left="3600" w:hanging="360"/>
+      </w:pPr>
+      <w:rPr>
+        <w:rFonts w:ascii="Courier New" w:hAnsi="Courier New" w:cs="Courier New" w:hint="default"/>
+      </w:rPr>
+    </w:lvl>
+    <w:lvl w:ilvl="5" w:tplc="08090005" w:tentative="1">
+      <w:start w:val="1"/>
+      <w:numFmt w:val="bullet"/>
+      <w:lvlText w:val=""/>
+      <w:lvlJc w:val="left"/>
+      <w:pPr>
+        <w:ind w:left="4320" w:hanging="360"/>
+      </w:pPr>
+      <w:rPr>
+        <w:rFonts w:ascii="Wingdings" w:hAnsi="Wingdings" w:hint="default"/>
+      </w:rPr>
+    </w:lvl>
+    <w:lvl w:ilvl="6" w:tplc="08090001" w:tentative="1">
+      <w:start w:val="1"/>
+      <w:numFmt w:val="bullet"/>
+      <w:lvlText w:val=""/>
+      <w:lvlJc w:val="left"/>
+      <w:pPr>
+        <w:ind w:left="5040" w:hanging="360"/>
+      </w:pPr>
+      <w:rPr>
+        <w:rFonts w:ascii="Symbol" w:hAnsi="Symbol" w:hint="default"/>
+      </w:rPr>
+    </w:lvl>
+    <w:lvl w:ilvl="7" w:tplc="08090003" w:tentative="1">
+      <w:start w:val="1"/>
+      <w:numFmt w:val="bullet"/>
+      <w:lvlText w:val="o"/>
+      <w:lvlJc w:val="left"/>
+      <w:pPr>
+        <w:ind w:left="5760" w:hanging="360"/>
+      </w:pPr>
+      <w:rPr>
+        <w:rFonts w:ascii="Courier New" w:hAnsi="Courier New" w:cs="Courier New" w:hint="default"/>
+      </w:rPr>
+    </w:lvl>
+    <w:lvl w:ilvl="8" w:tplc="08090005" w:tentative="1">
+      <w:start w:val="1"/>
+      <w:numFmt w:val="bullet"/>
+      <w:lvlText w:val=""/>
+      <w:lvlJc w:val="left"/>
+      <w:pPr>
+        <w:ind w:left="6480" w:hanging="360"/>
+      </w:pPr>
+      <w:rPr>
+        <w:rFonts w:ascii="Wingdings" w:hAnsi="Wingdings" w:hint="default"/>
+      </w:rPr>
+    </w:lvl>
+  </w:abstractNum>
+  <w:abstractNum w:abstractNumId="4" w15:restartNumberingAfterBreak="0">
     <w:nsid w:val="5E14726C"/>
     <w:multiLevelType w:val="hybridMultilevel"/>
     <w:tmpl w:val="E1504AAA"/>
@@ -1564,7 +2020,7 @@
       </w:pPr>
     </w:lvl>
   </w:abstractNum>
-  <w:abstractNum w:abstractNumId="4" w15:restartNumberingAfterBreak="0">
+  <w:abstractNum w:abstractNumId="5" w15:restartNumberingAfterBreak="0">
     <w:nsid w:val="7B1A56F9"/>
     <w:multiLevelType w:val="hybridMultilevel"/>
     <w:tmpl w:val="BD82C858"/>
@@ -1651,19 +2107,22 @@
     </w:lvl>
   </w:abstractNum>
   <w:num w:numId="1">
-    <w:abstractNumId w:val="4"/>
+    <w:abstractNumId w:val="5"/>
   </w:num>
   <w:num w:numId="2">
     <w:abstractNumId w:val="2"/>
   </w:num>
   <w:num w:numId="3">
-    <w:abstractNumId w:val="3"/>
+    <w:abstractNumId w:val="4"/>
   </w:num>
   <w:num w:numId="4">
     <w:abstractNumId w:val="1"/>
   </w:num>
   <w:num w:numId="5">
     <w:abstractNumId w:val="0"/>
+  </w:num>
+  <w:num w:numId="6">
+    <w:abstractNumId w:val="3"/>
   </w:num>
 </w:numbering>
 </file>

</xml_diff>